<commit_message>
Update of report 1
</commit_message>
<xml_diff>
--- a/Raport 1.docx
+++ b/Raport 1.docx
@@ -270,16 +270,15 @@
     </w:p>
     <w:p>
       <w:pPr>
+        <w:keepNext/>
         <w:jc w:val="both"/>
-        <w:rPr>
-          <w:lang w:val="en-GB"/>
-        </w:rPr>
       </w:pPr>
       <w:r>
         <w:rPr>
           <w:noProof/>
           <w:lang w:eastAsia="pl-PL"/>
         </w:rPr>
+        <w:lastRenderedPageBreak/>
         <w:drawing>
           <wp:inline distT="0" distB="0" distL="0" distR="0" wp14:anchorId="0051582C" wp14:editId="51252DD8">
             <wp:extent cx="5731510" cy="3481070"/>
@@ -319,6 +318,49 @@
     </w:p>
     <w:p>
       <w:pPr>
+        <w:pStyle w:val="Legenda"/>
+        <w:jc w:val="center"/>
+        <w:rPr>
+          <w:lang w:val="en-GB"/>
+        </w:rPr>
+      </w:pPr>
+      <w:r>
+        <w:rPr>
+          <w:lang w:val="en-US"/>
+        </w:rPr>
+        <w:t xml:space="preserve">Image </w:t>
+      </w:r>
+      <w:r>
+        <w:fldChar w:fldCharType="begin"/>
+      </w:r>
+      <w:r>
+        <w:rPr>
+          <w:lang w:val="en-US"/>
+        </w:rPr>
+        <w:instrText xml:space="preserve"> SEQ Image \* ARABIC </w:instrText>
+      </w:r>
+      <w:r>
+        <w:fldChar w:fldCharType="separate"/>
+      </w:r>
+      <w:r>
+        <w:rPr>
+          <w:noProof/>
+          <w:lang w:val="en-US"/>
+        </w:rPr>
+        <w:t>1</w:t>
+      </w:r>
+      <w:r>
+        <w:fldChar w:fldCharType="end"/>
+      </w:r>
+      <w:r>
+        <w:rPr>
+          <w:lang w:val="en-US"/>
+        </w:rPr>
+        <w:t xml:space="preserve"> Applications main window</w:t>
+      </w:r>
+    </w:p>
+    <w:p>
+      <w:pPr>
         <w:jc w:val="both"/>
         <w:rPr>
           <w:lang w:val="en-GB"/>
@@ -328,8 +370,13 @@
         <w:rPr>
           <w:lang w:val="en-GB"/>
         </w:rPr>
-        <w:lastRenderedPageBreak/>
-        <w:t xml:space="preserve">Application windows contain square picture of microstructure and controls which allows user to control and modify structure. Each of image pixels represent single automata cell. When pixel is white it means that a cell does not </w:t>
+        <w:t>Application window, shown on Image 1,</w:t>
+      </w:r>
+      <w:r>
+        <w:rPr>
+          <w:lang w:val="en-GB"/>
+        </w:rPr>
+        <w:t xml:space="preserve"> contain square picture of microstructure and controls which allows user to control and modify structure. Each of image pixels represent single automata cell. When pixel is white it means that a cell does not </w:t>
       </w:r>
       <w:r>
         <w:rPr>
@@ -345,6 +392,131 @@
           <w:lang w:val="en-GB"/>
         </w:rPr>
       </w:pPr>
+      <w:r>
+        <w:rPr>
+          <w:noProof/>
+        </w:rPr>
+        <mc:AlternateContent>
+          <mc:Choice Requires="wps">
+            <w:drawing>
+              <wp:anchor distT="0" distB="0" distL="114300" distR="114300" simplePos="0" relativeHeight="251667456" behindDoc="0" locked="0" layoutInCell="1" allowOverlap="1" wp14:anchorId="05CB5745" wp14:editId="66FB15E0">
+                <wp:simplePos x="0" y="0"/>
+                <wp:positionH relativeFrom="column">
+                  <wp:posOffset>903605</wp:posOffset>
+                </wp:positionH>
+                <wp:positionV relativeFrom="paragraph">
+                  <wp:posOffset>1783080</wp:posOffset>
+                </wp:positionV>
+                <wp:extent cx="3916045" cy="635"/>
+                <wp:effectExtent l="0" t="0" r="0" b="0"/>
+                <wp:wrapTopAndBottom/>
+                <wp:docPr id="15" name="Pole tekstowe 15"/>
+                <wp:cNvGraphicFramePr/>
+                <a:graphic xmlns:a="http://schemas.openxmlformats.org/drawingml/2006/main">
+                  <a:graphicData uri="http://schemas.microsoft.com/office/word/2010/wordprocessingShape">
+                    <wps:wsp>
+                      <wps:cNvSpPr txBox="1"/>
+                      <wps:spPr>
+                        <a:xfrm>
+                          <a:off x="0" y="0"/>
+                          <a:ext cx="3916045" cy="635"/>
+                        </a:xfrm>
+                        <a:prstGeom prst="rect">
+                          <a:avLst/>
+                        </a:prstGeom>
+                        <a:solidFill>
+                          <a:prstClr val="white"/>
+                        </a:solidFill>
+                        <a:ln>
+                          <a:noFill/>
+                        </a:ln>
+                        <a:effectLst/>
+                      </wps:spPr>
+                      <wps:txbx>
+                        <w:txbxContent>
+                          <w:p>
+                            <w:pPr>
+                              <w:pStyle w:val="Legenda"/>
+                              <w:jc w:val="center"/>
+                              <w:rPr>
+                                <w:noProof/>
+                              </w:rPr>
+                            </w:pPr>
+                            <w:r>
+                              <w:t xml:space="preserve">Image </w:t>
+                            </w:r>
+                            <w:fldSimple w:instr=" SEQ Image \* ARABIC ">
+                              <w:r>
+                                <w:rPr>
+                                  <w:noProof/>
+                                </w:rPr>
+                                <w:t>2</w:t>
+                              </w:r>
+                            </w:fldSimple>
+                            <w:r>
+                              <w:rPr>
+                                <w:noProof/>
+                              </w:rPr>
+                              <w:t xml:space="preserve"> Applications menu</w:t>
+                            </w:r>
+                          </w:p>
+                        </w:txbxContent>
+                      </wps:txbx>
+                      <wps:bodyPr rot="0" spcFirstLastPara="0" vertOverflow="overflow" horzOverflow="overflow" vert="horz" wrap="square" lIns="0" tIns="0" rIns="0" bIns="0" numCol="1" spcCol="0" rtlCol="0" fromWordArt="0" anchor="t" anchorCtr="0" forceAA="0" compatLnSpc="1">
+                        <a:prstTxWarp prst="textNoShape">
+                          <a:avLst/>
+                        </a:prstTxWarp>
+                        <a:spAutoFit/>
+                      </wps:bodyPr>
+                    </wps:wsp>
+                  </a:graphicData>
+                </a:graphic>
+              </wp:anchor>
+            </w:drawing>
+          </mc:Choice>
+          <mc:Fallback>
+            <w:pict>
+              <v:shapetype w14:anchorId="05CB5745" id="_x0000_t202" coordsize="21600,21600" o:spt="202" path="m,l,21600r21600,l21600,xe">
+                <v:stroke joinstyle="miter"/>
+                <v:path gradientshapeok="t" o:connecttype="rect"/>
+              </v:shapetype>
+              <v:shape id="Pole tekstowe 15" o:spid="_x0000_s1026" type="#_x0000_t202" style="position:absolute;left:0;text-align:left;margin-left:71.15pt;margin-top:140.4pt;width:308.35pt;height:.05pt;z-index:251667456;visibility:visible;mso-wrap-style:square;mso-wrap-distance-left:9pt;mso-wrap-distance-top:0;mso-wrap-distance-right:9pt;mso-wrap-distance-bottom:0;mso-position-horizontal:absolute;mso-position-horizontal-relative:text;mso-position-vertical:absolute;mso-position-vertical-relative:text;v-text-anchor:top" o:gfxdata="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" stroked="f">
+                <v:textbox style="mso-fit-shape-to-text:t" inset="0,0,0,0">
+                  <w:txbxContent>
+                    <w:p>
+                      <w:pPr>
+                        <w:pStyle w:val="Legenda"/>
+                        <w:jc w:val="center"/>
+                        <w:rPr>
+                          <w:noProof/>
+                        </w:rPr>
+                      </w:pPr>
+                      <w:r>
+                        <w:t xml:space="preserve">Image </w:t>
+                      </w:r>
+                      <w:fldSimple w:instr=" SEQ Image \* ARABIC ">
+                        <w:r>
+                          <w:rPr>
+                            <w:noProof/>
+                          </w:rPr>
+                          <w:t>2</w:t>
+                        </w:r>
+                      </w:fldSimple>
+                      <w:r>
+                        <w:rPr>
+                          <w:noProof/>
+                        </w:rPr>
+                        <w:t xml:space="preserve"> Applications menu</w:t>
+                      </w:r>
+                    </w:p>
+                  </w:txbxContent>
+                </v:textbox>
+                <w10:wrap type="topAndBottom"/>
+              </v:shape>
+            </w:pict>
+          </mc:Fallback>
+        </mc:AlternateContent>
+      </w:r>
       <w:r>
         <w:rPr>
           <w:noProof/>
@@ -417,15 +589,14 @@
         <w:rPr>
           <w:lang w:val="en-GB"/>
         </w:rPr>
-        <w:t>Microstructure export to txt and bmp files along with import from txt files is available from applications File menu:</w:t>
-      </w:r>
-    </w:p>
-    <w:p>
-      <w:pPr>
-        <w:rPr>
-          <w:lang w:val="en-GB"/>
-        </w:rPr>
-      </w:pPr>
+        <w:t>Microstructure export to txt and bmp files along with import from txt files is available from applications File menu</w:t>
+      </w:r>
+      <w:r>
+        <w:rPr>
+          <w:lang w:val="en-GB"/>
+        </w:rPr>
+        <w:t xml:space="preserve"> shown on Image 2.</w:t>
+      </w:r>
     </w:p>
     <w:p>
       <w:pPr>
@@ -434,28 +605,147 @@
           <w:lang w:val="en-GB"/>
         </w:rPr>
       </w:pPr>
-      <w:r>
-        <w:rPr>
-          <w:lang w:val="en-GB"/>
-        </w:rPr>
-        <w:t>To generate microstructure, first user have to provide number of grains and press “Nucleation” button. As a result given number of nucleons (single cell grains) will appear on microstructure image:</w:t>
-      </w:r>
-    </w:p>
-    <w:p>
-      <w:pPr>
-        <w:rPr>
-          <w:lang w:val="en-GB"/>
-        </w:rPr>
-      </w:pPr>
+      <w:bookmarkStart w:id="0" w:name="_GoBack"/>
+      <w:bookmarkEnd w:id="0"/>
+      <w:r>
+        <w:rPr>
+          <w:noProof/>
+        </w:rPr>
+        <w:lastRenderedPageBreak/>
+        <mc:AlternateContent>
+          <mc:Choice Requires="wps">
+            <w:drawing>
+              <wp:anchor distT="0" distB="0" distL="114300" distR="114300" simplePos="0" relativeHeight="251670528" behindDoc="0" locked="0" layoutInCell="1" allowOverlap="1" wp14:anchorId="3457AAA3" wp14:editId="49DD184E">
+                <wp:simplePos x="0" y="0"/>
+                <wp:positionH relativeFrom="margin">
+                  <wp:posOffset>1503680</wp:posOffset>
+                </wp:positionH>
+                <wp:positionV relativeFrom="paragraph">
+                  <wp:posOffset>3327400</wp:posOffset>
+                </wp:positionV>
+                <wp:extent cx="2724150" cy="635"/>
+                <wp:effectExtent l="0" t="0" r="0" b="0"/>
+                <wp:wrapTopAndBottom/>
+                <wp:docPr id="16" name="Pole tekstowe 16"/>
+                <wp:cNvGraphicFramePr/>
+                <a:graphic xmlns:a="http://schemas.openxmlformats.org/drawingml/2006/main">
+                  <a:graphicData uri="http://schemas.microsoft.com/office/word/2010/wordprocessingShape">
+                    <wps:wsp>
+                      <wps:cNvSpPr txBox="1"/>
+                      <wps:spPr>
+                        <a:xfrm>
+                          <a:off x="0" y="0"/>
+                          <a:ext cx="2724150" cy="635"/>
+                        </a:xfrm>
+                        <a:prstGeom prst="rect">
+                          <a:avLst/>
+                        </a:prstGeom>
+                        <a:solidFill>
+                          <a:prstClr val="white"/>
+                        </a:solidFill>
+                        <a:ln>
+                          <a:noFill/>
+                        </a:ln>
+                        <a:effectLst/>
+                      </wps:spPr>
+                      <wps:txbx>
+                        <w:txbxContent>
+                          <w:p>
+                            <w:pPr>
+                              <w:pStyle w:val="Legenda"/>
+                              <w:jc w:val="center"/>
+                              <w:rPr>
+                                <w:noProof/>
+                              </w:rPr>
+                            </w:pPr>
+                            <w:r>
+                              <w:t xml:space="preserve">Image </w:t>
+                            </w:r>
+                            <w:fldSimple w:instr=" SEQ Image \* ARABIC ">
+                              <w:r>
+                                <w:rPr>
+                                  <w:noProof/>
+                                </w:rPr>
+                                <w:t>3</w:t>
+                              </w:r>
+                            </w:fldSimple>
+                            <w:r>
+                              <w:rPr>
+                                <w:noProof/>
+                              </w:rPr>
+                              <w:t xml:space="preserve"> New nucleons</w:t>
+                            </w:r>
+                          </w:p>
+                        </w:txbxContent>
+                      </wps:txbx>
+                      <wps:bodyPr rot="0" spcFirstLastPara="0" vertOverflow="overflow" horzOverflow="overflow" vert="horz" wrap="square" lIns="0" tIns="0" rIns="0" bIns="0" numCol="1" spcCol="0" rtlCol="0" fromWordArt="0" anchor="t" anchorCtr="0" forceAA="0" compatLnSpc="1">
+                        <a:prstTxWarp prst="textNoShape">
+                          <a:avLst/>
+                        </a:prstTxWarp>
+                        <a:spAutoFit/>
+                      </wps:bodyPr>
+                    </wps:wsp>
+                  </a:graphicData>
+                </a:graphic>
+              </wp:anchor>
+            </w:drawing>
+          </mc:Choice>
+          <mc:Fallback>
+            <w:pict>
+              <v:shape w14:anchorId="3457AAA3" id="Pole tekstowe 16" o:spid="_x0000_s1027" type="#_x0000_t202" style="position:absolute;left:0;text-align:left;margin-left:118.4pt;margin-top:262pt;width:214.5pt;height:.05pt;z-index:251670528;visibility:visible;mso-wrap-style:square;mso-wrap-distance-left:9pt;mso-wrap-distance-top:0;mso-wrap-distance-right:9pt;mso-wrap-distance-bottom:0;mso-position-horizontal:absolute;mso-position-horizontal-relative:margin;mso-position-vertical:absolute;mso-position-vertical-relative:text;v-text-anchor:top" o:gfxdata="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" stroked="f">
+                <v:textbox style="mso-fit-shape-to-text:t" inset="0,0,0,0">
+                  <w:txbxContent>
+                    <w:p>
+                      <w:pPr>
+                        <w:pStyle w:val="Legenda"/>
+                        <w:jc w:val="center"/>
+                        <w:rPr>
+                          <w:noProof/>
+                        </w:rPr>
+                      </w:pPr>
+                      <w:r>
+                        <w:t xml:space="preserve">Image </w:t>
+                      </w:r>
+                      <w:fldSimple w:instr=" SEQ Image \* ARABIC ">
+                        <w:r>
+                          <w:rPr>
+                            <w:noProof/>
+                          </w:rPr>
+                          <w:t>3</w:t>
+                        </w:r>
+                      </w:fldSimple>
+                      <w:r>
+                        <w:rPr>
+                          <w:noProof/>
+                        </w:rPr>
+                        <w:t xml:space="preserve"> New nucleons</w:t>
+                      </w:r>
+                    </w:p>
+                  </w:txbxContent>
+                </v:textbox>
+                <w10:wrap type="topAndBottom" anchorx="margin"/>
+              </v:shape>
+            </w:pict>
+          </mc:Fallback>
+        </mc:AlternateContent>
+      </w:r>
       <w:r>
         <w:rPr>
           <w:noProof/>
           <w:lang w:eastAsia="pl-PL"/>
         </w:rPr>
         <w:drawing>
-          <wp:inline distT="0" distB="0" distL="0" distR="0" wp14:anchorId="513052DD" wp14:editId="35EB8D82">
-            <wp:extent cx="5731510" cy="3498850"/>
-            <wp:effectExtent l="0" t="0" r="2540" b="6350"/>
+          <wp:anchor distT="0" distB="0" distL="114300" distR="114300" simplePos="0" relativeHeight="251668480" behindDoc="0" locked="0" layoutInCell="1" allowOverlap="1" wp14:anchorId="2D2918B5" wp14:editId="31264BDA">
+            <wp:simplePos x="0" y="0"/>
+            <wp:positionH relativeFrom="margin">
+              <wp:posOffset>1503680</wp:posOffset>
+            </wp:positionH>
+            <wp:positionV relativeFrom="paragraph">
+              <wp:posOffset>546100</wp:posOffset>
+            </wp:positionV>
+            <wp:extent cx="2724150" cy="2743200"/>
+            <wp:effectExtent l="0" t="0" r="0" b="0"/>
+            <wp:wrapTopAndBottom/>
             <wp:docPr id="3" name="Obraz 3"/>
             <wp:cNvGraphicFramePr>
               <a:graphicFrameLocks xmlns:a="http://schemas.openxmlformats.org/drawingml/2006/main" noChangeAspect="1"/>
@@ -467,47 +757,193 @@
                     <pic:cNvPr id="1" name=""/>
                     <pic:cNvPicPr/>
                   </pic:nvPicPr>
-                  <pic:blipFill>
-                    <a:blip r:embed="rId7"/>
-                    <a:stretch>
-                      <a:fillRect/>
-                    </a:stretch>
+                  <pic:blipFill rotWithShape="1">
+                    <a:blip r:embed="rId7">
+                      <a:extLst>
+                        <a:ext uri="{28A0092B-C50C-407E-A947-70E740481C1C}">
+                          <a14:useLocalDpi xmlns:a14="http://schemas.microsoft.com/office/drawing/2010/main" val="0"/>
+                        </a:ext>
+                      </a:extLst>
+                    </a:blip>
+                    <a:srcRect l="2216" t="17058" r="50255" b="4537"/>
+                    <a:stretch/>
                   </pic:blipFill>
-                  <pic:spPr>
+                  <pic:spPr bwMode="auto">
                     <a:xfrm>
                       <a:off x="0" y="0"/>
-                      <a:ext cx="5731510" cy="3498850"/>
+                      <a:ext cx="2724150" cy="2743200"/>
                     </a:xfrm>
                     <a:prstGeom prst="rect">
                       <a:avLst/>
                     </a:prstGeom>
+                    <a:ln>
+                      <a:noFill/>
+                    </a:ln>
+                    <a:extLst>
+                      <a:ext uri="{53640926-AAD7-44D8-BBD7-CCE9431645EC}">
+                        <a14:shadowObscured xmlns:a14="http://schemas.microsoft.com/office/drawing/2010/main"/>
+                      </a:ext>
+                    </a:extLst>
                   </pic:spPr>
                 </pic:pic>
               </a:graphicData>
             </a:graphic>
-          </wp:inline>
+          </wp:anchor>
         </w:drawing>
       </w:r>
-    </w:p>
-    <w:p>
-      <w:pPr>
-        <w:rPr>
-          <w:lang w:val="en-GB"/>
-        </w:rPr>
-      </w:pPr>
+      <w:r>
+        <w:rPr>
+          <w:lang w:val="en-GB"/>
+        </w:rPr>
+        <w:t>To generate microstructure, first user have to provide number of grains and press “Nucleation” button. As a result given number of nucleons (single cell grains) will</w:t>
+      </w:r>
+      <w:r>
+        <w:rPr>
+          <w:lang w:val="en-GB"/>
+        </w:rPr>
+        <w:t xml:space="preserve"> appear on microstructure (Image 3).</w:t>
+      </w:r>
+    </w:p>
+    <w:p>
+      <w:pPr>
+        <w:rPr>
+          <w:lang w:val="en-GB"/>
+        </w:rPr>
+      </w:pPr>
+      <w:r>
+        <w:rPr>
+          <w:noProof/>
+        </w:rPr>
+        <mc:AlternateContent>
+          <mc:Choice Requires="wps">
+            <w:drawing>
+              <wp:anchor distT="0" distB="0" distL="114300" distR="114300" simplePos="0" relativeHeight="251672576" behindDoc="0" locked="0" layoutInCell="1" allowOverlap="1" wp14:anchorId="751E5F5D" wp14:editId="418AC980">
+                <wp:simplePos x="0" y="0"/>
+                <wp:positionH relativeFrom="column">
+                  <wp:posOffset>1360805</wp:posOffset>
+                </wp:positionH>
+                <wp:positionV relativeFrom="paragraph">
+                  <wp:posOffset>4163060</wp:posOffset>
+                </wp:positionV>
+                <wp:extent cx="3004185" cy="635"/>
+                <wp:effectExtent l="0" t="0" r="0" b="0"/>
+                <wp:wrapTopAndBottom/>
+                <wp:docPr id="17" name="Pole tekstowe 17"/>
+                <wp:cNvGraphicFramePr/>
+                <a:graphic xmlns:a="http://schemas.openxmlformats.org/drawingml/2006/main">
+                  <a:graphicData uri="http://schemas.microsoft.com/office/word/2010/wordprocessingShape">
+                    <wps:wsp>
+                      <wps:cNvSpPr txBox="1"/>
+                      <wps:spPr>
+                        <a:xfrm>
+                          <a:off x="0" y="0"/>
+                          <a:ext cx="3004185" cy="635"/>
+                        </a:xfrm>
+                        <a:prstGeom prst="rect">
+                          <a:avLst/>
+                        </a:prstGeom>
+                        <a:solidFill>
+                          <a:prstClr val="white"/>
+                        </a:solidFill>
+                        <a:ln>
+                          <a:noFill/>
+                        </a:ln>
+                        <a:effectLst/>
+                      </wps:spPr>
+                      <wps:txbx>
+                        <w:txbxContent>
+                          <w:p>
+                            <w:pPr>
+                              <w:pStyle w:val="Legenda"/>
+                              <w:jc w:val="center"/>
+                              <w:rPr>
+                                <w:noProof/>
+                              </w:rPr>
+                            </w:pPr>
+                            <w:r>
+                              <w:t xml:space="preserve">Image </w:t>
+                            </w:r>
+                            <w:fldSimple w:instr=" SEQ Image \* ARABIC ">
+                              <w:r>
+                                <w:rPr>
+                                  <w:noProof/>
+                                </w:rPr>
+                                <w:t>4</w:t>
+                              </w:r>
+                            </w:fldSimple>
+                            <w:r>
+                              <w:rPr>
+                                <w:noProof/>
+                              </w:rPr>
+                              <w:t xml:space="preserve"> Selecting type of neighborhood</w:t>
+                            </w:r>
+                          </w:p>
+                        </w:txbxContent>
+                      </wps:txbx>
+                      <wps:bodyPr rot="0" spcFirstLastPara="0" vertOverflow="overflow" horzOverflow="overflow" vert="horz" wrap="square" lIns="0" tIns="0" rIns="0" bIns="0" numCol="1" spcCol="0" rtlCol="0" fromWordArt="0" anchor="t" anchorCtr="0" forceAA="0" compatLnSpc="1">
+                        <a:prstTxWarp prst="textNoShape">
+                          <a:avLst/>
+                        </a:prstTxWarp>
+                        <a:spAutoFit/>
+                      </wps:bodyPr>
+                    </wps:wsp>
+                  </a:graphicData>
+                </a:graphic>
+              </wp:anchor>
+            </w:drawing>
+          </mc:Choice>
+          <mc:Fallback>
+            <w:pict>
+              <v:shape w14:anchorId="751E5F5D" id="Pole tekstowe 17" o:spid="_x0000_s1028" type="#_x0000_t202" style="position:absolute;margin-left:107.15pt;margin-top:327.8pt;width:236.55pt;height:.05pt;z-index:251672576;visibility:visible;mso-wrap-style:square;mso-wrap-distance-left:9pt;mso-wrap-distance-top:0;mso-wrap-distance-right:9pt;mso-wrap-distance-bottom:0;mso-position-horizontal:absolute;mso-position-horizontal-relative:text;mso-position-vertical:absolute;mso-position-vertical-relative:text;v-text-anchor:top" o:gfxdata="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" stroked="f">
+                <v:textbox style="mso-fit-shape-to-text:t" inset="0,0,0,0">
+                  <w:txbxContent>
+                    <w:p>
+                      <w:pPr>
+                        <w:pStyle w:val="Legenda"/>
+                        <w:jc w:val="center"/>
+                        <w:rPr>
+                          <w:noProof/>
+                        </w:rPr>
+                      </w:pPr>
+                      <w:r>
+                        <w:t xml:space="preserve">Image </w:t>
+                      </w:r>
+                      <w:fldSimple w:instr=" SEQ Image \* ARABIC ">
+                        <w:r>
+                          <w:rPr>
+                            <w:noProof/>
+                          </w:rPr>
+                          <w:t>4</w:t>
+                        </w:r>
+                      </w:fldSimple>
+                      <w:r>
+                        <w:rPr>
+                          <w:noProof/>
+                        </w:rPr>
+                        <w:t xml:space="preserve"> Selecting type of neighborhood</w:t>
+                      </w:r>
+                    </w:p>
+                  </w:txbxContent>
+                </v:textbox>
+                <w10:wrap type="topAndBottom"/>
+              </v:shape>
+            </w:pict>
+          </mc:Fallback>
+        </mc:AlternateContent>
+      </w:r>
       <w:r>
         <w:rPr>
           <w:noProof/>
           <w:lang w:eastAsia="pl-PL"/>
         </w:rPr>
         <w:drawing>
-          <wp:anchor distT="0" distB="0" distL="114300" distR="114300" simplePos="0" relativeHeight="251659264" behindDoc="0" locked="0" layoutInCell="1" allowOverlap="1" wp14:anchorId="0C882D31" wp14:editId="32887261">
+          <wp:anchor distT="0" distB="0" distL="114300" distR="114300" simplePos="0" relativeHeight="251659264" behindDoc="0" locked="0" layoutInCell="1" allowOverlap="1" wp14:anchorId="0C882D31" wp14:editId="5EDEADA6">
             <wp:simplePos x="0" y="0"/>
             <wp:positionH relativeFrom="margin">
               <wp:align>center</wp:align>
             </wp:positionH>
             <wp:positionV relativeFrom="paragraph">
-              <wp:posOffset>310515</wp:posOffset>
+              <wp:posOffset>3256915</wp:posOffset>
             </wp:positionV>
             <wp:extent cx="3004185" cy="848995"/>
             <wp:effectExtent l="0" t="0" r="5715" b="8255"/>
@@ -567,98 +1003,193 @@
         <w:rPr>
           <w:lang w:val="en-GB"/>
         </w:rPr>
-        <w:t>generate microstructure used have to choose type of neighbourhood:</w:t>
-      </w:r>
-    </w:p>
-    <w:p>
-      <w:pPr>
-        <w:rPr>
-          <w:lang w:val="en-GB"/>
-        </w:rPr>
-      </w:pPr>
-      <w:r>
-        <w:rPr>
-          <w:lang w:val="en-GB"/>
-        </w:rPr>
-        <w:t>And, in case of shape control, determine probability for extended Moore transition rule:</w:t>
-      </w:r>
-    </w:p>
-    <w:p>
-      <w:pPr>
-        <w:jc w:val="both"/>
-        <w:rPr>
-          <w:lang w:val="en-GB"/>
-        </w:rPr>
-      </w:pPr>
+        <w:t xml:space="preserve">generate microstructure used have </w:t>
+      </w:r>
+      <w:r>
+        <w:rPr>
+          <w:lang w:val="en-GB"/>
+        </w:rPr>
+        <w:t>to choose type of neighbourhood (Image 4).</w:t>
+      </w:r>
+    </w:p>
+    <w:p>
+      <w:pPr>
+        <w:rPr>
+          <w:lang w:val="en-GB"/>
+        </w:rPr>
+      </w:pPr>
+      <w:r>
+        <w:rPr>
+          <w:noProof/>
+        </w:rPr>
+        <mc:AlternateContent>
+          <mc:Choice Requires="wps">
+            <w:drawing>
+              <wp:anchor distT="0" distB="0" distL="114300" distR="114300" simplePos="0" relativeHeight="251674624" behindDoc="0" locked="0" layoutInCell="1" allowOverlap="1" wp14:anchorId="369EBF60" wp14:editId="789C4B64">
+                <wp:simplePos x="0" y="0"/>
+                <wp:positionH relativeFrom="column">
+                  <wp:posOffset>1398905</wp:posOffset>
+                </wp:positionH>
+                <wp:positionV relativeFrom="paragraph">
+                  <wp:posOffset>2084705</wp:posOffset>
+                </wp:positionV>
+                <wp:extent cx="2925445" cy="635"/>
+                <wp:effectExtent l="0" t="0" r="0" b="0"/>
+                <wp:wrapTopAndBottom/>
+                <wp:docPr id="18" name="Pole tekstowe 18"/>
+                <wp:cNvGraphicFramePr/>
+                <a:graphic xmlns:a="http://schemas.openxmlformats.org/drawingml/2006/main">
+                  <a:graphicData uri="http://schemas.microsoft.com/office/word/2010/wordprocessingShape">
+                    <wps:wsp>
+                      <wps:cNvSpPr txBox="1"/>
+                      <wps:spPr>
+                        <a:xfrm>
+                          <a:off x="0" y="0"/>
+                          <a:ext cx="2925445" cy="635"/>
+                        </a:xfrm>
+                        <a:prstGeom prst="rect">
+                          <a:avLst/>
+                        </a:prstGeom>
+                        <a:solidFill>
+                          <a:prstClr val="white"/>
+                        </a:solidFill>
+                        <a:ln>
+                          <a:noFill/>
+                        </a:ln>
+                        <a:effectLst/>
+                      </wps:spPr>
+                      <wps:txbx>
+                        <w:txbxContent>
+                          <w:p>
+                            <w:pPr>
+                              <w:pStyle w:val="Legenda"/>
+                              <w:jc w:val="center"/>
+                              <w:rPr>
+                                <w:noProof/>
+                                <w:lang w:val="en-US"/>
+                              </w:rPr>
+                            </w:pPr>
+                            <w:r>
+                              <w:rPr>
+                                <w:lang w:val="en-US"/>
+                              </w:rPr>
+                              <w:t xml:space="preserve">Image </w:t>
+                            </w:r>
+                            <w:r>
+                              <w:fldChar w:fldCharType="begin"/>
+                            </w:r>
+                            <w:r>
+                              <w:rPr>
+                                <w:lang w:val="en-US"/>
+                              </w:rPr>
+                              <w:instrText xml:space="preserve"> SEQ Image \* ARABIC </w:instrText>
+                            </w:r>
+                            <w:r>
+                              <w:fldChar w:fldCharType="separate"/>
+                            </w:r>
+                            <w:r>
+                              <w:rPr>
+                                <w:noProof/>
+                                <w:lang w:val="en-US"/>
+                              </w:rPr>
+                              <w:t>5</w:t>
+                            </w:r>
+                            <w:r>
+                              <w:fldChar w:fldCharType="end"/>
+                            </w:r>
+                            <w:r>
+                              <w:rPr>
+                                <w:noProof/>
+                                <w:lang w:val="en-US"/>
+                              </w:rPr>
+                              <w:t xml:space="preserve"> Applying probability for extended Moore transition rule</w:t>
+                            </w:r>
+                          </w:p>
+                        </w:txbxContent>
+                      </wps:txbx>
+                      <wps:bodyPr rot="0" spcFirstLastPara="0" vertOverflow="overflow" horzOverflow="overflow" vert="horz" wrap="square" lIns="0" tIns="0" rIns="0" bIns="0" numCol="1" spcCol="0" rtlCol="0" fromWordArt="0" anchor="t" anchorCtr="0" forceAA="0" compatLnSpc="1">
+                        <a:prstTxWarp prst="textNoShape">
+                          <a:avLst/>
+                        </a:prstTxWarp>
+                        <a:spAutoFit/>
+                      </wps:bodyPr>
+                    </wps:wsp>
+                  </a:graphicData>
+                </a:graphic>
+              </wp:anchor>
+            </w:drawing>
+          </mc:Choice>
+          <mc:Fallback>
+            <w:pict>
+              <v:shape w14:anchorId="369EBF60" id="Pole tekstowe 18" o:spid="_x0000_s1029" type="#_x0000_t202" style="position:absolute;margin-left:110.15pt;margin-top:164.15pt;width:230.35pt;height:.05pt;z-index:251674624;visibility:visible;mso-wrap-style:square;mso-wrap-distance-left:9pt;mso-wrap-distance-top:0;mso-wrap-distance-right:9pt;mso-wrap-distance-bottom:0;mso-position-horizontal:absolute;mso-position-horizontal-relative:text;mso-position-vertical:absolute;mso-position-vertical-relative:text;v-text-anchor:top" o:gfxdata="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" stroked="f">
+                <v:textbox style="mso-fit-shape-to-text:t" inset="0,0,0,0">
+                  <w:txbxContent>
+                    <w:p>
+                      <w:pPr>
+                        <w:pStyle w:val="Legenda"/>
+                        <w:jc w:val="center"/>
+                        <w:rPr>
+                          <w:noProof/>
+                          <w:lang w:val="en-US"/>
+                        </w:rPr>
+                      </w:pPr>
+                      <w:r>
+                        <w:rPr>
+                          <w:lang w:val="en-US"/>
+                        </w:rPr>
+                        <w:t xml:space="preserve">Image </w:t>
+                      </w:r>
+                      <w:r>
+                        <w:fldChar w:fldCharType="begin"/>
+                      </w:r>
+                      <w:r>
+                        <w:rPr>
+                          <w:lang w:val="en-US"/>
+                        </w:rPr>
+                        <w:instrText xml:space="preserve"> SEQ Image \* ARABIC </w:instrText>
+                      </w:r>
+                      <w:r>
+                        <w:fldChar w:fldCharType="separate"/>
+                      </w:r>
+                      <w:r>
+                        <w:rPr>
+                          <w:noProof/>
+                          <w:lang w:val="en-US"/>
+                        </w:rPr>
+                        <w:t>5</w:t>
+                      </w:r>
+                      <w:r>
+                        <w:fldChar w:fldCharType="end"/>
+                      </w:r>
+                      <w:r>
+                        <w:rPr>
+                          <w:noProof/>
+                          <w:lang w:val="en-US"/>
+                        </w:rPr>
+                        <w:t xml:space="preserve"> Applying probability for extended Moore transition rule</w:t>
+                      </w:r>
+                    </w:p>
+                  </w:txbxContent>
+                </v:textbox>
+                <w10:wrap type="topAndBottom"/>
+              </v:shape>
+            </w:pict>
+          </mc:Fallback>
+        </mc:AlternateContent>
+      </w:r>
       <w:r>
         <w:rPr>
           <w:noProof/>
           <w:lang w:eastAsia="pl-PL"/>
         </w:rPr>
-        <w:lastRenderedPageBreak/>
         <w:drawing>
-          <wp:anchor distT="0" distB="0" distL="114300" distR="114300" simplePos="0" relativeHeight="251661312" behindDoc="0" locked="0" layoutInCell="1" allowOverlap="1" wp14:anchorId="38C9A5FC" wp14:editId="2CD929A9">
-            <wp:simplePos x="0" y="0"/>
-            <wp:positionH relativeFrom="margin">
-              <wp:align>right</wp:align>
-            </wp:positionH>
-            <wp:positionV relativeFrom="paragraph">
-              <wp:posOffset>1083945</wp:posOffset>
-            </wp:positionV>
-            <wp:extent cx="5731510" cy="3469005"/>
-            <wp:effectExtent l="0" t="0" r="2540" b="0"/>
-            <wp:wrapTopAndBottom/>
-            <wp:docPr id="6" name="Obraz 6"/>
-            <wp:cNvGraphicFramePr>
-              <a:graphicFrameLocks xmlns:a="http://schemas.openxmlformats.org/drawingml/2006/main" noChangeAspect="1"/>
-            </wp:cNvGraphicFramePr>
-            <a:graphic xmlns:a="http://schemas.openxmlformats.org/drawingml/2006/main">
-              <a:graphicData uri="http://schemas.openxmlformats.org/drawingml/2006/picture">
-                <pic:pic xmlns:pic="http://schemas.openxmlformats.org/drawingml/2006/picture">
-                  <pic:nvPicPr>
-                    <pic:cNvPr id="1" name=""/>
-                    <pic:cNvPicPr/>
-                  </pic:nvPicPr>
-                  <pic:blipFill>
-                    <a:blip r:embed="rId9">
-                      <a:extLst>
-                        <a:ext uri="{28A0092B-C50C-407E-A947-70E740481C1C}">
-                          <a14:useLocalDpi xmlns:a14="http://schemas.microsoft.com/office/drawing/2010/main" val="0"/>
-                        </a:ext>
-                      </a:extLst>
-                    </a:blip>
-                    <a:stretch>
-                      <a:fillRect/>
-                    </a:stretch>
-                  </pic:blipFill>
-                  <pic:spPr>
-                    <a:xfrm>
-                      <a:off x="0" y="0"/>
-                      <a:ext cx="5731510" cy="3469005"/>
-                    </a:xfrm>
-                    <a:prstGeom prst="rect">
-                      <a:avLst/>
-                    </a:prstGeom>
-                  </pic:spPr>
-                </pic:pic>
-              </a:graphicData>
-            </a:graphic>
-          </wp:anchor>
-        </w:drawing>
-      </w:r>
-      <w:r>
-        <w:rPr>
-          <w:noProof/>
-          <w:lang w:eastAsia="pl-PL"/>
-        </w:rPr>
-        <w:drawing>
-          <wp:anchor distT="0" distB="0" distL="114300" distR="114300" simplePos="0" relativeHeight="251660288" behindDoc="0" locked="0" layoutInCell="1" allowOverlap="1" wp14:anchorId="10405E30" wp14:editId="572EB051">
+          <wp:anchor distT="0" distB="0" distL="114300" distR="114300" simplePos="0" relativeHeight="251660288" behindDoc="0" locked="0" layoutInCell="1" allowOverlap="1" wp14:anchorId="10405E30" wp14:editId="4E1B6E00">
             <wp:simplePos x="0" y="0"/>
             <wp:positionH relativeFrom="margin">
               <wp:align>center</wp:align>
             </wp:positionH>
             <wp:positionV relativeFrom="paragraph">
-              <wp:posOffset>211</wp:posOffset>
+              <wp:posOffset>1532255</wp:posOffset>
             </wp:positionV>
             <wp:extent cx="2925445" cy="495300"/>
             <wp:effectExtent l="0" t="0" r="8255" b="0"/>
@@ -677,7 +1208,7 @@
                     </pic:cNvPicPr>
                   </pic:nvPicPr>
                   <pic:blipFill>
-                    <a:blip r:embed="rId10">
+                    <a:blip r:embed="rId9">
                       <a:extLst>
                         <a:ext uri="{28A0092B-C50C-407E-A947-70E740481C1C}">
                           <a14:useLocalDpi xmlns:a14="http://schemas.microsoft.com/office/drawing/2010/main" val="0"/>
@@ -712,15 +1243,8 @@
         <w:rPr>
           <w:lang w:val="en-GB"/>
         </w:rPr>
-        <w:t>Pressing “Growth” button will initiate microstructure generation process, and button label will change to “Stop”. Pressing that button will stop microstructure growth. As a result new microstructure will show on image:</w:t>
-      </w:r>
-    </w:p>
-    <w:p>
-      <w:pPr>
-        <w:rPr>
-          <w:lang w:val="en-GB"/>
-        </w:rPr>
-      </w:pPr>
+        <w:t>And, in case of shape control, determine probability for extended Moore transition rule:</w:t>
+      </w:r>
     </w:p>
     <w:p>
       <w:pPr>
@@ -733,8 +1257,46 @@
         <w:rPr>
           <w:lang w:val="en-GB"/>
         </w:rPr>
-        <w:t>To insert inclusions into microstructure user have to provide number, size and type of inclusions:</w:t>
-      </w:r>
+        <w:t xml:space="preserve">Pressing “Growth” button will initiate microstructure generation process, and button label will change to “Stop”. Pressing that button will stop microstructure growth. </w:t>
+      </w:r>
+      <w:r>
+        <w:rPr>
+          <w:lang w:val="en-GB"/>
+        </w:rPr>
+        <w:t xml:space="preserve">A result is shown on Image 6. </w:t>
+      </w:r>
+      <w:r>
+        <w:rPr>
+          <w:lang w:val="en-GB"/>
+        </w:rPr>
+        <w:t>To insert inclusions into microstructure user have to provide numb</w:t>
+      </w:r>
+      <w:r>
+        <w:rPr>
+          <w:lang w:val="en-GB"/>
+        </w:rPr>
+        <w:t xml:space="preserve">er, size and type of inclusions (Image 7). </w:t>
+      </w:r>
+      <w:r>
+        <w:rPr>
+          <w:lang w:val="en-GB"/>
+        </w:rPr>
+        <w:t>Inserting nucleons on empty microstructure will result in</w:t>
+      </w:r>
+      <w:r>
+        <w:rPr>
+          <w:lang w:val="en-GB"/>
+        </w:rPr>
+        <w:t xml:space="preserve"> random placement of inclusions, as shown on Image 8.</w:t>
+      </w:r>
+    </w:p>
+    <w:p>
+      <w:pPr>
+        <w:jc w:val="both"/>
+        <w:rPr>
+          <w:lang w:val="en-GB"/>
+        </w:rPr>
+      </w:pPr>
     </w:p>
     <w:p>
       <w:pPr>
@@ -748,12 +1310,506 @@
       <w:r>
         <w:rPr>
           <w:noProof/>
+        </w:rPr>
+        <w:lastRenderedPageBreak/>
+        <mc:AlternateContent>
+          <mc:Choice Requires="wps">
+            <w:drawing>
+              <wp:anchor distT="0" distB="0" distL="114300" distR="114300" simplePos="0" relativeHeight="251682816" behindDoc="0" locked="0" layoutInCell="1" allowOverlap="1" wp14:anchorId="6E5F4126" wp14:editId="5BB71AC2">
+                <wp:simplePos x="0" y="0"/>
+                <wp:positionH relativeFrom="column">
+                  <wp:posOffset>1538605</wp:posOffset>
+                </wp:positionH>
+                <wp:positionV relativeFrom="paragraph">
+                  <wp:posOffset>6705600</wp:posOffset>
+                </wp:positionV>
+                <wp:extent cx="2654300" cy="635"/>
+                <wp:effectExtent l="0" t="0" r="0" b="0"/>
+                <wp:wrapTopAndBottom/>
+                <wp:docPr id="21" name="Pole tekstowe 21"/>
+                <wp:cNvGraphicFramePr/>
+                <a:graphic xmlns:a="http://schemas.openxmlformats.org/drawingml/2006/main">
+                  <a:graphicData uri="http://schemas.microsoft.com/office/word/2010/wordprocessingShape">
+                    <wps:wsp>
+                      <wps:cNvSpPr txBox="1"/>
+                      <wps:spPr>
+                        <a:xfrm>
+                          <a:off x="0" y="0"/>
+                          <a:ext cx="2654300" cy="635"/>
+                        </a:xfrm>
+                        <a:prstGeom prst="rect">
+                          <a:avLst/>
+                        </a:prstGeom>
+                        <a:solidFill>
+                          <a:prstClr val="white"/>
+                        </a:solidFill>
+                        <a:ln>
+                          <a:noFill/>
+                        </a:ln>
+                        <a:effectLst/>
+                      </wps:spPr>
+                      <wps:txbx>
+                        <w:txbxContent>
+                          <w:p>
+                            <w:pPr>
+                              <w:pStyle w:val="Legenda"/>
+                              <w:jc w:val="center"/>
+                              <w:rPr>
+                                <w:noProof/>
+                              </w:rPr>
+                            </w:pPr>
+                            <w:r>
+                              <w:t xml:space="preserve">Image </w:t>
+                            </w:r>
+                            <w:r>
+                              <w:t>8</w:t>
+                            </w:r>
+                            <w:r>
+                              <w:rPr>
+                                <w:noProof/>
+                              </w:rPr>
+                              <w:t xml:space="preserve"> Incusions on empty microstructure</w:t>
+                            </w:r>
+                          </w:p>
+                        </w:txbxContent>
+                      </wps:txbx>
+                      <wps:bodyPr rot="0" spcFirstLastPara="0" vertOverflow="overflow" horzOverflow="overflow" vert="horz" wrap="square" lIns="0" tIns="0" rIns="0" bIns="0" numCol="1" spcCol="0" rtlCol="0" fromWordArt="0" anchor="t" anchorCtr="0" forceAA="0" compatLnSpc="1">
+                        <a:prstTxWarp prst="textNoShape">
+                          <a:avLst/>
+                        </a:prstTxWarp>
+                        <a:spAutoFit/>
+                      </wps:bodyPr>
+                    </wps:wsp>
+                  </a:graphicData>
+                </a:graphic>
+              </wp:anchor>
+            </w:drawing>
+          </mc:Choice>
+          <mc:Fallback>
+            <w:pict>
+              <v:shape w14:anchorId="6E5F4126" id="Pole tekstowe 21" o:spid="_x0000_s1030" type="#_x0000_t202" style="position:absolute;margin-left:121.15pt;margin-top:528pt;width:209pt;height:.05pt;z-index:251682816;visibility:visible;mso-wrap-style:square;mso-wrap-distance-left:9pt;mso-wrap-distance-top:0;mso-wrap-distance-right:9pt;mso-wrap-distance-bottom:0;mso-position-horizontal:absolute;mso-position-horizontal-relative:text;mso-position-vertical:absolute;mso-position-vertical-relative:text;v-text-anchor:top" o:gfxdata="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" stroked="f">
+                <v:textbox style="mso-fit-shape-to-text:t" inset="0,0,0,0">
+                  <w:txbxContent>
+                    <w:p>
+                      <w:pPr>
+                        <w:pStyle w:val="Legenda"/>
+                        <w:jc w:val="center"/>
+                        <w:rPr>
+                          <w:noProof/>
+                        </w:rPr>
+                      </w:pPr>
+                      <w:r>
+                        <w:t xml:space="preserve">Image </w:t>
+                      </w:r>
+                      <w:r>
+                        <w:t>8</w:t>
+                      </w:r>
+                      <w:r>
+                        <w:rPr>
+                          <w:noProof/>
+                        </w:rPr>
+                        <w:t xml:space="preserve"> Incusions on empty microstructure</w:t>
+                      </w:r>
+                    </w:p>
+                  </w:txbxContent>
+                </v:textbox>
+                <w10:wrap type="topAndBottom"/>
+              </v:shape>
+            </w:pict>
+          </mc:Fallback>
+        </mc:AlternateContent>
+      </w:r>
+      <w:r>
+        <w:rPr>
+          <w:noProof/>
           <w:lang w:eastAsia="pl-PL"/>
         </w:rPr>
         <w:drawing>
-          <wp:inline distT="0" distB="0" distL="0" distR="0" wp14:anchorId="4E154F61" wp14:editId="5F303EAC">
+          <wp:anchor distT="0" distB="0" distL="114300" distR="114300" simplePos="0" relativeHeight="251676672" behindDoc="0" locked="0" layoutInCell="1" allowOverlap="1" wp14:anchorId="1F719D70" wp14:editId="2923FF0E">
+            <wp:simplePos x="0" y="0"/>
+            <wp:positionH relativeFrom="margin">
+              <wp:align>center</wp:align>
+            </wp:positionH>
+            <wp:positionV relativeFrom="paragraph">
+              <wp:posOffset>3987800</wp:posOffset>
+            </wp:positionV>
+            <wp:extent cx="2654300" cy="2660650"/>
+            <wp:effectExtent l="0" t="0" r="0" b="6350"/>
+            <wp:wrapTopAndBottom/>
+            <wp:docPr id="9" name="Obraz 9"/>
+            <wp:cNvGraphicFramePr>
+              <a:graphicFrameLocks xmlns:a="http://schemas.openxmlformats.org/drawingml/2006/main" noChangeAspect="1"/>
+            </wp:cNvGraphicFramePr>
+            <a:graphic xmlns:a="http://schemas.openxmlformats.org/drawingml/2006/main">
+              <a:graphicData uri="http://schemas.openxmlformats.org/drawingml/2006/picture">
+                <pic:pic xmlns:pic="http://schemas.openxmlformats.org/drawingml/2006/picture">
+                  <pic:nvPicPr>
+                    <pic:cNvPr id="1" name=""/>
+                    <pic:cNvPicPr/>
+                  </pic:nvPicPr>
+                  <pic:blipFill rotWithShape="1">
+                    <a:blip r:embed="rId10">
+                      <a:extLst>
+                        <a:ext uri="{28A0092B-C50C-407E-A947-70E740481C1C}">
+                          <a14:useLocalDpi xmlns:a14="http://schemas.microsoft.com/office/drawing/2010/main" val="0"/>
+                        </a:ext>
+                      </a:extLst>
+                    </a:blip>
+                    <a:srcRect l="2327" t="18132" r="51362" b="5128"/>
+                    <a:stretch/>
+                  </pic:blipFill>
+                  <pic:spPr bwMode="auto">
+                    <a:xfrm>
+                      <a:off x="0" y="0"/>
+                      <a:ext cx="2654300" cy="2660650"/>
+                    </a:xfrm>
+                    <a:prstGeom prst="rect">
+                      <a:avLst/>
+                    </a:prstGeom>
+                    <a:ln>
+                      <a:noFill/>
+                    </a:ln>
+                    <a:extLst>
+                      <a:ext uri="{53640926-AAD7-44D8-BBD7-CCE9431645EC}">
+                        <a14:shadowObscured xmlns:a14="http://schemas.microsoft.com/office/drawing/2010/main"/>
+                      </a:ext>
+                    </a:extLst>
+                  </pic:spPr>
+                </pic:pic>
+              </a:graphicData>
+            </a:graphic>
+            <wp14:sizeRelH relativeFrom="page">
+              <wp14:pctWidth>0</wp14:pctWidth>
+            </wp14:sizeRelH>
+            <wp14:sizeRelV relativeFrom="page">
+              <wp14:pctHeight>0</wp14:pctHeight>
+            </wp14:sizeRelV>
+          </wp:anchor>
+        </w:drawing>
+      </w:r>
+      <w:r>
+        <w:rPr>
+          <w:noProof/>
+        </w:rPr>
+        <mc:AlternateContent>
+          <mc:Choice Requires="wps">
+            <w:drawing>
+              <wp:anchor distT="0" distB="0" distL="114300" distR="114300" simplePos="0" relativeHeight="251678720" behindDoc="0" locked="0" layoutInCell="1" allowOverlap="1" wp14:anchorId="4A389FFE" wp14:editId="0EBBC064">
+                <wp:simplePos x="0" y="0"/>
+                <wp:positionH relativeFrom="column">
+                  <wp:posOffset>1522730</wp:posOffset>
+                </wp:positionH>
+                <wp:positionV relativeFrom="paragraph">
+                  <wp:posOffset>2730500</wp:posOffset>
+                </wp:positionV>
+                <wp:extent cx="2679700" cy="635"/>
+                <wp:effectExtent l="0" t="0" r="0" b="0"/>
+                <wp:wrapTopAndBottom/>
+                <wp:docPr id="19" name="Pole tekstowe 19"/>
+                <wp:cNvGraphicFramePr/>
+                <a:graphic xmlns:a="http://schemas.openxmlformats.org/drawingml/2006/main">
+                  <a:graphicData uri="http://schemas.microsoft.com/office/word/2010/wordprocessingShape">
+                    <wps:wsp>
+                      <wps:cNvSpPr txBox="1"/>
+                      <wps:spPr>
+                        <a:xfrm>
+                          <a:off x="0" y="0"/>
+                          <a:ext cx="2679700" cy="635"/>
+                        </a:xfrm>
+                        <a:prstGeom prst="rect">
+                          <a:avLst/>
+                        </a:prstGeom>
+                        <a:solidFill>
+                          <a:prstClr val="white"/>
+                        </a:solidFill>
+                        <a:ln>
+                          <a:noFill/>
+                        </a:ln>
+                        <a:effectLst/>
+                      </wps:spPr>
+                      <wps:txbx>
+                        <w:txbxContent>
+                          <w:p>
+                            <w:pPr>
+                              <w:pStyle w:val="Legenda"/>
+                              <w:jc w:val="center"/>
+                              <w:rPr>
+                                <w:noProof/>
+                              </w:rPr>
+                            </w:pPr>
+                            <w:r>
+                              <w:t xml:space="preserve">Image </w:t>
+                            </w:r>
+                            <w:r>
+                              <w:t>6</w:t>
+                            </w:r>
+                            <w:r>
+                              <w:rPr>
+                                <w:noProof/>
+                              </w:rPr>
+                              <w:t xml:space="preserve"> Generated microstructure</w:t>
+                            </w:r>
+                          </w:p>
+                        </w:txbxContent>
+                      </wps:txbx>
+                      <wps:bodyPr rot="0" spcFirstLastPara="0" vertOverflow="overflow" horzOverflow="overflow" vert="horz" wrap="square" lIns="0" tIns="0" rIns="0" bIns="0" numCol="1" spcCol="0" rtlCol="0" fromWordArt="0" anchor="t" anchorCtr="0" forceAA="0" compatLnSpc="1">
+                        <a:prstTxWarp prst="textNoShape">
+                          <a:avLst/>
+                        </a:prstTxWarp>
+                        <a:spAutoFit/>
+                      </wps:bodyPr>
+                    </wps:wsp>
+                  </a:graphicData>
+                </a:graphic>
+              </wp:anchor>
+            </w:drawing>
+          </mc:Choice>
+          <mc:Fallback>
+            <w:pict>
+              <v:shape w14:anchorId="4A389FFE" id="Pole tekstowe 19" o:spid="_x0000_s1031" type="#_x0000_t202" style="position:absolute;margin-left:119.9pt;margin-top:215pt;width:211pt;height:.05pt;z-index:251678720;visibility:visible;mso-wrap-style:square;mso-wrap-distance-left:9pt;mso-wrap-distance-top:0;mso-wrap-distance-right:9pt;mso-wrap-distance-bottom:0;mso-position-horizontal:absolute;mso-position-horizontal-relative:text;mso-position-vertical:absolute;mso-position-vertical-relative:text;v-text-anchor:top" o:gfxdata="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" stroked="f">
+                <v:textbox style="mso-fit-shape-to-text:t" inset="0,0,0,0">
+                  <w:txbxContent>
+                    <w:p>
+                      <w:pPr>
+                        <w:pStyle w:val="Legenda"/>
+                        <w:jc w:val="center"/>
+                        <w:rPr>
+                          <w:noProof/>
+                        </w:rPr>
+                      </w:pPr>
+                      <w:r>
+                        <w:t xml:space="preserve">Image </w:t>
+                      </w:r>
+                      <w:r>
+                        <w:t>6</w:t>
+                      </w:r>
+                      <w:r>
+                        <w:rPr>
+                          <w:noProof/>
+                        </w:rPr>
+                        <w:t xml:space="preserve"> Generated microstructure</w:t>
+                      </w:r>
+                    </w:p>
+                  </w:txbxContent>
+                </v:textbox>
+                <w10:wrap type="topAndBottom"/>
+              </v:shape>
+            </w:pict>
+          </mc:Fallback>
+        </mc:AlternateContent>
+      </w:r>
+      <w:r>
+        <w:rPr>
+          <w:noProof/>
+          <w:lang w:eastAsia="pl-PL"/>
+        </w:rPr>
+        <w:drawing>
+          <wp:anchor distT="0" distB="0" distL="114300" distR="114300" simplePos="0" relativeHeight="251661312" behindDoc="0" locked="0" layoutInCell="1" allowOverlap="1" wp14:anchorId="38C9A5FC" wp14:editId="24197A0C">
+            <wp:simplePos x="0" y="0"/>
+            <wp:positionH relativeFrom="margin">
+              <wp:align>center</wp:align>
+            </wp:positionH>
+            <wp:positionV relativeFrom="paragraph">
+              <wp:posOffset>0</wp:posOffset>
+            </wp:positionV>
+            <wp:extent cx="2679700" cy="2673350"/>
+            <wp:effectExtent l="0" t="0" r="6350" b="0"/>
+            <wp:wrapTopAndBottom/>
+            <wp:docPr id="6" name="Obraz 6"/>
+            <wp:cNvGraphicFramePr>
+              <a:graphicFrameLocks xmlns:a="http://schemas.openxmlformats.org/drawingml/2006/main" noChangeAspect="1"/>
+            </wp:cNvGraphicFramePr>
+            <a:graphic xmlns:a="http://schemas.openxmlformats.org/drawingml/2006/main">
+              <a:graphicData uri="http://schemas.openxmlformats.org/drawingml/2006/picture">
+                <pic:pic xmlns:pic="http://schemas.openxmlformats.org/drawingml/2006/picture">
+                  <pic:nvPicPr>
+                    <pic:cNvPr id="1" name=""/>
+                    <pic:cNvPicPr/>
+                  </pic:nvPicPr>
+                  <pic:blipFill rotWithShape="1">
+                    <a:blip r:embed="rId11">
+                      <a:extLst>
+                        <a:ext uri="{28A0092B-C50C-407E-A947-70E740481C1C}">
+                          <a14:useLocalDpi xmlns:a14="http://schemas.microsoft.com/office/drawing/2010/main" val="0"/>
+                        </a:ext>
+                      </a:extLst>
+                    </a:blip>
+                    <a:srcRect l="2216" t="17756" r="51030" b="5179"/>
+                    <a:stretch/>
+                  </pic:blipFill>
+                  <pic:spPr bwMode="auto">
+                    <a:xfrm>
+                      <a:off x="0" y="0"/>
+                      <a:ext cx="2679700" cy="2673350"/>
+                    </a:xfrm>
+                    <a:prstGeom prst="rect">
+                      <a:avLst/>
+                    </a:prstGeom>
+                    <a:ln>
+                      <a:noFill/>
+                    </a:ln>
+                    <a:extLst>
+                      <a:ext uri="{53640926-AAD7-44D8-BBD7-CCE9431645EC}">
+                        <a14:shadowObscured xmlns:a14="http://schemas.microsoft.com/office/drawing/2010/main"/>
+                      </a:ext>
+                    </a:extLst>
+                  </pic:spPr>
+                </pic:pic>
+              </a:graphicData>
+            </a:graphic>
+            <wp14:sizeRelH relativeFrom="margin">
+              <wp14:pctWidth>0</wp14:pctWidth>
+            </wp14:sizeRelH>
+            <wp14:sizeRelV relativeFrom="margin">
+              <wp14:pctHeight>0</wp14:pctHeight>
+            </wp14:sizeRelV>
+          </wp:anchor>
+        </w:drawing>
+      </w:r>
+      <w:r>
+        <w:rPr>
+          <w:noProof/>
+        </w:rPr>
+        <mc:AlternateContent>
+          <mc:Choice Requires="wps">
+            <w:drawing>
+              <wp:anchor distT="0" distB="0" distL="114300" distR="114300" simplePos="0" relativeHeight="251680768" behindDoc="0" locked="0" layoutInCell="1" allowOverlap="1" wp14:anchorId="4C0031F7" wp14:editId="62166D72">
+                <wp:simplePos x="0" y="0"/>
+                <wp:positionH relativeFrom="column">
+                  <wp:posOffset>1445260</wp:posOffset>
+                </wp:positionH>
+                <wp:positionV relativeFrom="paragraph">
+                  <wp:posOffset>3767455</wp:posOffset>
+                </wp:positionV>
+                <wp:extent cx="2840355" cy="635"/>
+                <wp:effectExtent l="0" t="0" r="0" b="0"/>
+                <wp:wrapTopAndBottom/>
+                <wp:docPr id="20" name="Pole tekstowe 20"/>
+                <wp:cNvGraphicFramePr/>
+                <a:graphic xmlns:a="http://schemas.openxmlformats.org/drawingml/2006/main">
+                  <a:graphicData uri="http://schemas.microsoft.com/office/word/2010/wordprocessingShape">
+                    <wps:wsp>
+                      <wps:cNvSpPr txBox="1"/>
+                      <wps:spPr>
+                        <a:xfrm>
+                          <a:off x="0" y="0"/>
+                          <a:ext cx="2840355" cy="635"/>
+                        </a:xfrm>
+                        <a:prstGeom prst="rect">
+                          <a:avLst/>
+                        </a:prstGeom>
+                        <a:solidFill>
+                          <a:prstClr val="white"/>
+                        </a:solidFill>
+                        <a:ln>
+                          <a:noFill/>
+                        </a:ln>
+                        <a:effectLst/>
+                      </wps:spPr>
+                      <wps:txbx>
+                        <w:txbxContent>
+                          <w:p>
+                            <w:pPr>
+                              <w:pStyle w:val="Legenda"/>
+                              <w:jc w:val="center"/>
+                              <w:rPr>
+                                <w:noProof/>
+                                <w:lang w:val="en-US"/>
+                              </w:rPr>
+                            </w:pPr>
+                            <w:r>
+                              <w:rPr>
+                                <w:lang w:val="en-US"/>
+                              </w:rPr>
+                              <w:t xml:space="preserve">Image </w:t>
+                            </w:r>
+                            <w:r>
+                              <w:rPr>
+                                <w:lang w:val="en-US"/>
+                              </w:rPr>
+                              <w:t>7</w:t>
+                            </w:r>
+                            <w:r>
+                              <w:rPr>
+                                <w:noProof/>
+                                <w:lang w:val="en-US"/>
+                              </w:rPr>
+                              <w:t xml:space="preserve"> Inseting parameters for inclusions generation</w:t>
+                            </w:r>
+                          </w:p>
+                        </w:txbxContent>
+                      </wps:txbx>
+                      <wps:bodyPr rot="0" spcFirstLastPara="0" vertOverflow="overflow" horzOverflow="overflow" vert="horz" wrap="square" lIns="0" tIns="0" rIns="0" bIns="0" numCol="1" spcCol="0" rtlCol="0" fromWordArt="0" anchor="t" anchorCtr="0" forceAA="0" compatLnSpc="1">
+                        <a:prstTxWarp prst="textNoShape">
+                          <a:avLst/>
+                        </a:prstTxWarp>
+                        <a:spAutoFit/>
+                      </wps:bodyPr>
+                    </wps:wsp>
+                  </a:graphicData>
+                </a:graphic>
+              </wp:anchor>
+            </w:drawing>
+          </mc:Choice>
+          <mc:Fallback>
+            <w:pict>
+              <v:shape w14:anchorId="4C0031F7" id="Pole tekstowe 20" o:spid="_x0000_s1032" type="#_x0000_t202" style="position:absolute;margin-left:113.8pt;margin-top:296.65pt;width:223.65pt;height:.05pt;z-index:251680768;visibility:visible;mso-wrap-style:square;mso-wrap-distance-left:9pt;mso-wrap-distance-top:0;mso-wrap-distance-right:9pt;mso-wrap-distance-bottom:0;mso-position-horizontal:absolute;mso-position-horizontal-relative:text;mso-position-vertical:absolute;mso-position-vertical-relative:text;v-text-anchor:top" o:gfxdata="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" stroked="f">
+                <v:textbox style="mso-fit-shape-to-text:t" inset="0,0,0,0">
+                  <w:txbxContent>
+                    <w:p>
+                      <w:pPr>
+                        <w:pStyle w:val="Legenda"/>
+                        <w:jc w:val="center"/>
+                        <w:rPr>
+                          <w:noProof/>
+                          <w:lang w:val="en-US"/>
+                        </w:rPr>
+                      </w:pPr>
+                      <w:r>
+                        <w:rPr>
+                          <w:lang w:val="en-US"/>
+                        </w:rPr>
+                        <w:t xml:space="preserve">Image </w:t>
+                      </w:r>
+                      <w:r>
+                        <w:rPr>
+                          <w:lang w:val="en-US"/>
+                        </w:rPr>
+                        <w:t>7</w:t>
+                      </w:r>
+                      <w:r>
+                        <w:rPr>
+                          <w:noProof/>
+                          <w:lang w:val="en-US"/>
+                        </w:rPr>
+                        <w:t xml:space="preserve"> Inseting parameters for inclusions generation</w:t>
+                      </w:r>
+                    </w:p>
+                  </w:txbxContent>
+                </v:textbox>
+                <w10:wrap type="topAndBottom"/>
+              </v:shape>
+            </w:pict>
+          </mc:Fallback>
+        </mc:AlternateContent>
+      </w:r>
+      <w:r>
+        <w:rPr>
+          <w:noProof/>
+          <w:lang w:eastAsia="pl-PL"/>
+        </w:rPr>
+        <w:drawing>
+          <wp:anchor distT="0" distB="0" distL="114300" distR="114300" simplePos="0" relativeHeight="251675648" behindDoc="0" locked="0" layoutInCell="1" allowOverlap="1" wp14:anchorId="471EB702" wp14:editId="5C7B6E7B">
+            <wp:simplePos x="0" y="0"/>
+            <wp:positionH relativeFrom="margin">
+              <wp:align>center</wp:align>
+            </wp:positionH>
+            <wp:positionV relativeFrom="paragraph">
+              <wp:posOffset>2978150</wp:posOffset>
+            </wp:positionV>
             <wp:extent cx="2840355" cy="732155"/>
             <wp:effectExtent l="0" t="0" r="0" b="0"/>
+            <wp:wrapTopAndBottom/>
             <wp:docPr id="7" name="Obraz 7"/>
             <wp:cNvGraphicFramePr>
               <a:graphicFrameLocks xmlns:a="http://schemas.openxmlformats.org/drawingml/2006/main" noChangeAspect="1"/>
@@ -768,7 +1824,7 @@
                     </pic:cNvPicPr>
                   </pic:nvPicPr>
                   <pic:blipFill>
-                    <a:blip r:embed="rId11">
+                    <a:blip r:embed="rId12">
                       <a:extLst>
                         <a:ext uri="{28A0092B-C50C-407E-A947-70E740481C1C}">
                           <a14:useLocalDpi xmlns:a14="http://schemas.microsoft.com/office/drawing/2010/main" val="0"/>
@@ -796,8 +1852,38 @@
                 </pic:pic>
               </a:graphicData>
             </a:graphic>
-          </wp:inline>
+          </wp:anchor>
         </w:drawing>
+      </w:r>
+      <w:r>
+        <w:rPr>
+          <w:lang w:val="en-GB"/>
+        </w:rPr>
+        <w:t xml:space="preserve">Inserting </w:t>
+      </w:r>
+      <w:r>
+        <w:rPr>
+          <w:lang w:val="en-GB"/>
+        </w:rPr>
+        <w:t>inclusions</w:t>
+      </w:r>
+      <w:r>
+        <w:rPr>
+          <w:lang w:val="en-GB"/>
+        </w:rPr>
+        <w:t xml:space="preserve"> on already generated microstructure will produce new inclusions only on grains edge</w:t>
+      </w:r>
+      <w:r>
+        <w:rPr>
+          <w:lang w:val="en-GB"/>
+        </w:rPr>
+        <w:t>s, like presented on Image 9</w:t>
+      </w:r>
+      <w:r>
+        <w:rPr>
+          <w:lang w:val="en-GB"/>
+        </w:rPr>
+        <w:t>.</w:t>
       </w:r>
     </w:p>
     <w:p>
@@ -812,31 +1898,131 @@
       </w:pPr>
       <w:r>
         <w:rPr>
-          <w:lang w:val="en-GB"/>
-        </w:rPr>
-        <w:t>Inserting nucleons on empty microstructure will result in random placement of inclusions:</w:t>
-      </w:r>
-    </w:p>
-    <w:p>
-      <w:pPr>
-        <w:tabs>
-          <w:tab w:val="left" w:pos="3093"/>
-        </w:tabs>
-        <w:rPr>
-          <w:lang w:val="en-GB"/>
-        </w:rPr>
-      </w:pPr>
+          <w:noProof/>
+        </w:rPr>
+        <w:lastRenderedPageBreak/>
+        <mc:AlternateContent>
+          <mc:Choice Requires="wps">
+            <w:drawing>
+              <wp:anchor distT="0" distB="0" distL="114300" distR="114300" simplePos="0" relativeHeight="251688960" behindDoc="0" locked="0" layoutInCell="1" allowOverlap="1" wp14:anchorId="180D8B31" wp14:editId="45915AC6">
+                <wp:simplePos x="0" y="0"/>
+                <wp:positionH relativeFrom="margin">
+                  <wp:align>center</wp:align>
+                </wp:positionH>
+                <wp:positionV relativeFrom="paragraph">
+                  <wp:posOffset>4419600</wp:posOffset>
+                </wp:positionV>
+                <wp:extent cx="1847850" cy="635"/>
+                <wp:effectExtent l="0" t="0" r="0" b="0"/>
+                <wp:wrapTopAndBottom/>
+                <wp:docPr id="23" name="Pole tekstowe 23"/>
+                <wp:cNvGraphicFramePr/>
+                <a:graphic xmlns:a="http://schemas.openxmlformats.org/drawingml/2006/main">
+                  <a:graphicData uri="http://schemas.microsoft.com/office/word/2010/wordprocessingShape">
+                    <wps:wsp>
+                      <wps:cNvSpPr txBox="1"/>
+                      <wps:spPr>
+                        <a:xfrm>
+                          <a:off x="0" y="0"/>
+                          <a:ext cx="1847850" cy="635"/>
+                        </a:xfrm>
+                        <a:prstGeom prst="rect">
+                          <a:avLst/>
+                        </a:prstGeom>
+                        <a:solidFill>
+                          <a:prstClr val="white"/>
+                        </a:solidFill>
+                        <a:ln>
+                          <a:noFill/>
+                        </a:ln>
+                        <a:effectLst/>
+                      </wps:spPr>
+                      <wps:txbx>
+                        <w:txbxContent>
+                          <w:p>
+                            <w:pPr>
+                              <w:pStyle w:val="Legenda"/>
+                              <w:jc w:val="center"/>
+                              <w:rPr>
+                                <w:noProof/>
+                              </w:rPr>
+                            </w:pPr>
+                            <w:r>
+                              <w:t>Image 10</w:t>
+                            </w:r>
+                            <w:r>
+                              <w:rPr>
+                                <w:noProof/>
+                              </w:rPr>
+                              <w:t xml:space="preserve"> List of selected grains</w:t>
+                            </w:r>
+                          </w:p>
+                        </w:txbxContent>
+                      </wps:txbx>
+                      <wps:bodyPr rot="0" spcFirstLastPara="0" vertOverflow="overflow" horzOverflow="overflow" vert="horz" wrap="square" lIns="0" tIns="0" rIns="0" bIns="0" numCol="1" spcCol="0" rtlCol="0" fromWordArt="0" anchor="t" anchorCtr="0" forceAA="0" compatLnSpc="1">
+                        <a:prstTxWarp prst="textNoShape">
+                          <a:avLst/>
+                        </a:prstTxWarp>
+                        <a:spAutoFit/>
+                      </wps:bodyPr>
+                    </wps:wsp>
+                  </a:graphicData>
+                </a:graphic>
+                <wp14:sizeRelH relativeFrom="margin">
+                  <wp14:pctWidth>0</wp14:pctWidth>
+                </wp14:sizeRelH>
+              </wp:anchor>
+            </w:drawing>
+          </mc:Choice>
+          <mc:Fallback>
+            <w:pict>
+              <v:shape w14:anchorId="180D8B31" id="Pole tekstowe 23" o:spid="_x0000_s1033" type="#_x0000_t202" style="position:absolute;left:0;text-align:left;margin-left:0;margin-top:348pt;width:145.5pt;height:.05pt;z-index:251688960;visibility:visible;mso-wrap-style:square;mso-width-percent:0;mso-wrap-distance-left:9pt;mso-wrap-distance-top:0;mso-wrap-distance-right:9pt;mso-wrap-distance-bottom:0;mso-position-horizontal:center;mso-position-horizontal-relative:margin;mso-position-vertical:absolute;mso-position-vertical-relative:text;mso-width-percent:0;mso-width-relative:margin;v-text-anchor:top" o:gfxdata="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" stroked="f">
+                <v:textbox style="mso-fit-shape-to-text:t" inset="0,0,0,0">
+                  <w:txbxContent>
+                    <w:p>
+                      <w:pPr>
+                        <w:pStyle w:val="Legenda"/>
+                        <w:jc w:val="center"/>
+                        <w:rPr>
+                          <w:noProof/>
+                        </w:rPr>
+                      </w:pPr>
+                      <w:r>
+                        <w:t>Image 10</w:t>
+                      </w:r>
+                      <w:r>
+                        <w:rPr>
+                          <w:noProof/>
+                        </w:rPr>
+                        <w:t xml:space="preserve"> List of selected grains</w:t>
+                      </w:r>
+                    </w:p>
+                  </w:txbxContent>
+                </v:textbox>
+                <w10:wrap type="topAndBottom" anchorx="margin"/>
+              </v:shape>
+            </w:pict>
+          </mc:Fallback>
+        </mc:AlternateContent>
+      </w:r>
       <w:r>
         <w:rPr>
           <w:noProof/>
           <w:lang w:eastAsia="pl-PL"/>
         </w:rPr>
-        <w:lastRenderedPageBreak/>
         <w:drawing>
-          <wp:inline distT="0" distB="0" distL="0" distR="0" wp14:anchorId="1E9A1CCA" wp14:editId="651E9417">
-            <wp:extent cx="5731510" cy="3467100"/>
-            <wp:effectExtent l="0" t="0" r="2540" b="0"/>
-            <wp:docPr id="9" name="Obraz 9"/>
+          <wp:anchor distT="0" distB="0" distL="114300" distR="114300" simplePos="0" relativeHeight="251686912" behindDoc="0" locked="0" layoutInCell="1" allowOverlap="1" wp14:anchorId="1F7C1CB8" wp14:editId="1720A3F1">
+            <wp:simplePos x="0" y="0"/>
+            <wp:positionH relativeFrom="margin">
+              <wp:align>center</wp:align>
+            </wp:positionH>
+            <wp:positionV relativeFrom="paragraph">
+              <wp:posOffset>3448050</wp:posOffset>
+            </wp:positionV>
+            <wp:extent cx="965200" cy="933450"/>
+            <wp:effectExtent l="0" t="0" r="6350" b="0"/>
+            <wp:wrapTopAndBottom/>
+            <wp:docPr id="10" name="Obraz 10"/>
             <wp:cNvGraphicFramePr>
               <a:graphicFrameLocks xmlns:a="http://schemas.openxmlformats.org/drawingml/2006/main" noChangeAspect="1"/>
             </wp:cNvGraphicFramePr>
@@ -847,63 +2033,178 @@
                     <pic:cNvPr id="1" name=""/>
                     <pic:cNvPicPr/>
                   </pic:nvPicPr>
-                  <pic:blipFill>
-                    <a:blip r:embed="rId12"/>
-                    <a:stretch>
-                      <a:fillRect/>
-                    </a:stretch>
+                  <pic:blipFill rotWithShape="1">
+                    <a:blip r:embed="rId13">
+                      <a:extLst>
+                        <a:ext uri="{28A0092B-C50C-407E-A947-70E740481C1C}">
+                          <a14:useLocalDpi xmlns:a14="http://schemas.microsoft.com/office/drawing/2010/main" val="0"/>
+                        </a:ext>
+                      </a:extLst>
+                    </a:blip>
+                    <a:srcRect l="69466" t="64428" r="13694" b="8742"/>
+                    <a:stretch/>
                   </pic:blipFill>
-                  <pic:spPr>
+                  <pic:spPr bwMode="auto">
                     <a:xfrm>
                       <a:off x="0" y="0"/>
-                      <a:ext cx="5731510" cy="3467100"/>
+                      <a:ext cx="965200" cy="933450"/>
                     </a:xfrm>
                     <a:prstGeom prst="rect">
                       <a:avLst/>
                     </a:prstGeom>
+                    <a:ln>
+                      <a:noFill/>
+                    </a:ln>
+                    <a:extLst>
+                      <a:ext uri="{53640926-AAD7-44D8-BBD7-CCE9431645EC}">
+                        <a14:shadowObscured xmlns:a14="http://schemas.microsoft.com/office/drawing/2010/main"/>
+                      </a:ext>
+                    </a:extLst>
                   </pic:spPr>
                 </pic:pic>
               </a:graphicData>
             </a:graphic>
-          </wp:inline>
+            <wp14:sizeRelH relativeFrom="margin">
+              <wp14:pctWidth>0</wp14:pctWidth>
+            </wp14:sizeRelH>
+            <wp14:sizeRelV relativeFrom="margin">
+              <wp14:pctHeight>0</wp14:pctHeight>
+            </wp14:sizeRelV>
+          </wp:anchor>
         </w:drawing>
       </w:r>
-    </w:p>
-    <w:p>
-      <w:pPr>
-        <w:tabs>
-          <w:tab w:val="left" w:pos="3093"/>
-        </w:tabs>
-        <w:jc w:val="both"/>
-        <w:rPr>
-          <w:lang w:val="en-GB"/>
-        </w:rPr>
-      </w:pPr>
-      <w:r>
-        <w:rPr>
-          <w:lang w:val="en-GB"/>
-        </w:rPr>
-        <w:t>Inserting them on already generated microstructure will produce new inclusions only on grains edges:</w:t>
-      </w:r>
-    </w:p>
-    <w:p>
-      <w:pPr>
-        <w:tabs>
-          <w:tab w:val="left" w:pos="3093"/>
-        </w:tabs>
-        <w:rPr>
-          <w:lang w:val="en-GB"/>
-        </w:rPr>
-      </w:pPr>
+      <w:r>
+        <w:rPr>
+          <w:noProof/>
+        </w:rPr>
+        <mc:AlternateContent>
+          <mc:Choice Requires="wps">
+            <w:drawing>
+              <wp:anchor distT="0" distB="0" distL="114300" distR="114300" simplePos="0" relativeHeight="251685888" behindDoc="0" locked="0" layoutInCell="1" allowOverlap="1" wp14:anchorId="71CFA994" wp14:editId="47DEBB3C">
+                <wp:simplePos x="0" y="0"/>
+                <wp:positionH relativeFrom="column">
+                  <wp:posOffset>1532255</wp:posOffset>
+                </wp:positionH>
+                <wp:positionV relativeFrom="paragraph">
+                  <wp:posOffset>2717800</wp:posOffset>
+                </wp:positionV>
+                <wp:extent cx="2660650" cy="635"/>
+                <wp:effectExtent l="0" t="0" r="0" b="0"/>
+                <wp:wrapTopAndBottom/>
+                <wp:docPr id="22" name="Pole tekstowe 22"/>
+                <wp:cNvGraphicFramePr/>
+                <a:graphic xmlns:a="http://schemas.openxmlformats.org/drawingml/2006/main">
+                  <a:graphicData uri="http://schemas.microsoft.com/office/word/2010/wordprocessingShape">
+                    <wps:wsp>
+                      <wps:cNvSpPr txBox="1"/>
+                      <wps:spPr>
+                        <a:xfrm>
+                          <a:off x="0" y="0"/>
+                          <a:ext cx="2660650" cy="635"/>
+                        </a:xfrm>
+                        <a:prstGeom prst="rect">
+                          <a:avLst/>
+                        </a:prstGeom>
+                        <a:solidFill>
+                          <a:prstClr val="white"/>
+                        </a:solidFill>
+                        <a:ln>
+                          <a:noFill/>
+                        </a:ln>
+                        <a:effectLst/>
+                      </wps:spPr>
+                      <wps:txbx>
+                        <w:txbxContent>
+                          <w:p>
+                            <w:pPr>
+                              <w:pStyle w:val="Legenda"/>
+                              <w:jc w:val="center"/>
+                              <w:rPr>
+                                <w:noProof/>
+                                <w:lang w:val="en-US"/>
+                              </w:rPr>
+                            </w:pPr>
+                            <w:r>
+                              <w:rPr>
+                                <w:lang w:val="en-US"/>
+                              </w:rPr>
+                              <w:t>Image 9</w:t>
+                            </w:r>
+                            <w:r>
+                              <w:rPr>
+                                <w:noProof/>
+                                <w:lang w:val="en-US"/>
+                              </w:rPr>
+                              <w:t xml:space="preserve"> Inclusions on pre-generated microstructure</w:t>
+                            </w:r>
+                          </w:p>
+                        </w:txbxContent>
+                      </wps:txbx>
+                      <wps:bodyPr rot="0" spcFirstLastPara="0" vertOverflow="overflow" horzOverflow="overflow" vert="horz" wrap="square" lIns="0" tIns="0" rIns="0" bIns="0" numCol="1" spcCol="0" rtlCol="0" fromWordArt="0" anchor="t" anchorCtr="0" forceAA="0" compatLnSpc="1">
+                        <a:prstTxWarp prst="textNoShape">
+                          <a:avLst/>
+                        </a:prstTxWarp>
+                        <a:spAutoFit/>
+                      </wps:bodyPr>
+                    </wps:wsp>
+                  </a:graphicData>
+                </a:graphic>
+              </wp:anchor>
+            </w:drawing>
+          </mc:Choice>
+          <mc:Fallback>
+            <w:pict>
+              <v:shape w14:anchorId="71CFA994" id="Pole tekstowe 22" o:spid="_x0000_s1034" type="#_x0000_t202" style="position:absolute;left:0;text-align:left;margin-left:120.65pt;margin-top:214pt;width:209.5pt;height:.05pt;z-index:251685888;visibility:visible;mso-wrap-style:square;mso-wrap-distance-left:9pt;mso-wrap-distance-top:0;mso-wrap-distance-right:9pt;mso-wrap-distance-bottom:0;mso-position-horizontal:absolute;mso-position-horizontal-relative:text;mso-position-vertical:absolute;mso-position-vertical-relative:text;v-text-anchor:top" o:gfxdata="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" stroked="f">
+                <v:textbox style="mso-fit-shape-to-text:t" inset="0,0,0,0">
+                  <w:txbxContent>
+                    <w:p>
+                      <w:pPr>
+                        <w:pStyle w:val="Legenda"/>
+                        <w:jc w:val="center"/>
+                        <w:rPr>
+                          <w:noProof/>
+                          <w:lang w:val="en-US"/>
+                        </w:rPr>
+                      </w:pPr>
+                      <w:r>
+                        <w:rPr>
+                          <w:lang w:val="en-US"/>
+                        </w:rPr>
+                        <w:t>Image 9</w:t>
+                      </w:r>
+                      <w:r>
+                        <w:rPr>
+                          <w:noProof/>
+                          <w:lang w:val="en-US"/>
+                        </w:rPr>
+                        <w:t xml:space="preserve"> Inclusions on pre-generated microstructure</w:t>
+                      </w:r>
+                    </w:p>
+                  </w:txbxContent>
+                </v:textbox>
+                <w10:wrap type="topAndBottom"/>
+              </v:shape>
+            </w:pict>
+          </mc:Fallback>
+        </mc:AlternateContent>
+      </w:r>
       <w:r>
         <w:rPr>
           <w:noProof/>
           <w:lang w:eastAsia="pl-PL"/>
         </w:rPr>
         <w:drawing>
-          <wp:inline distT="0" distB="0" distL="0" distR="0" wp14:anchorId="0233AF93" wp14:editId="0797283A">
-            <wp:extent cx="5731510" cy="3482975"/>
-            <wp:effectExtent l="0" t="0" r="2540" b="3175"/>
+          <wp:anchor distT="0" distB="0" distL="114300" distR="114300" simplePos="0" relativeHeight="251683840" behindDoc="0" locked="0" layoutInCell="1" allowOverlap="1" wp14:anchorId="2C2C60C1" wp14:editId="1C17F7D2">
+            <wp:simplePos x="0" y="0"/>
+            <wp:positionH relativeFrom="margin">
+              <wp:align>center</wp:align>
+            </wp:positionH>
+            <wp:positionV relativeFrom="paragraph">
+              <wp:posOffset>0</wp:posOffset>
+            </wp:positionV>
+            <wp:extent cx="2660650" cy="2660650"/>
+            <wp:effectExtent l="0" t="0" r="6350" b="6350"/>
+            <wp:wrapTopAndBottom/>
             <wp:docPr id="8" name="Obraz 8"/>
             <wp:cNvGraphicFramePr>
               <a:graphicFrameLocks xmlns:a="http://schemas.openxmlformats.org/drawingml/2006/main" noChangeAspect="1"/>
@@ -915,26 +2216,51 @@
                     <pic:cNvPr id="1" name=""/>
                     <pic:cNvPicPr/>
                   </pic:nvPicPr>
-                  <pic:blipFill>
-                    <a:blip r:embed="rId13"/>
-                    <a:stretch>
-                      <a:fillRect/>
-                    </a:stretch>
+                  <pic:blipFill rotWithShape="1">
+                    <a:blip r:embed="rId14">
+                      <a:extLst>
+                        <a:ext uri="{28A0092B-C50C-407E-A947-70E740481C1C}">
+                          <a14:useLocalDpi xmlns:a14="http://schemas.microsoft.com/office/drawing/2010/main" val="0"/>
+                        </a:ext>
+                      </a:extLst>
+                    </a:blip>
+                    <a:srcRect l="2216" t="18414" r="51363" b="5196"/>
+                    <a:stretch/>
                   </pic:blipFill>
-                  <pic:spPr>
+                  <pic:spPr bwMode="auto">
                     <a:xfrm>
                       <a:off x="0" y="0"/>
-                      <a:ext cx="5731510" cy="3482975"/>
+                      <a:ext cx="2660650" cy="2660650"/>
                     </a:xfrm>
                     <a:prstGeom prst="rect">
                       <a:avLst/>
                     </a:prstGeom>
+                    <a:ln>
+                      <a:noFill/>
+                    </a:ln>
+                    <a:extLst>
+                      <a:ext uri="{53640926-AAD7-44D8-BBD7-CCE9431645EC}">
+                        <a14:shadowObscured xmlns:a14="http://schemas.microsoft.com/office/drawing/2010/main"/>
+                      </a:ext>
+                    </a:extLst>
                   </pic:spPr>
                 </pic:pic>
               </a:graphicData>
             </a:graphic>
-          </wp:inline>
+          </wp:anchor>
         </w:drawing>
+      </w:r>
+      <w:r>
+        <w:rPr>
+          <w:lang w:val="en-GB"/>
+        </w:rPr>
+        <w:t>After microstructure generation user can select grains which will be used in dual-phase microstructure by clicking them. Selected grains will appear on list i</w:t>
+      </w:r>
+      <w:r>
+        <w:rPr>
+          <w:lang w:val="en-GB"/>
+        </w:rPr>
+        <w:t>n bottom right corner of window (Image 10).</w:t>
       </w:r>
     </w:p>
     <w:p>
@@ -949,105 +2275,148 @@
       </w:pPr>
       <w:r>
         <w:rPr>
-          <w:lang w:val="en-GB"/>
-        </w:rPr>
-        <w:t>After microstructure generation user can select grains which will be used in dual-phase microstructure by clicking them. Selected grains will appear on list in bottom right corner of window:</w:t>
-      </w:r>
-    </w:p>
-    <w:p>
-      <w:pPr>
-        <w:tabs>
-          <w:tab w:val="left" w:pos="3093"/>
-        </w:tabs>
-        <w:rPr>
-          <w:lang w:val="en-GB"/>
-        </w:rPr>
-      </w:pPr>
+          <w:noProof/>
+        </w:rPr>
+        <mc:AlternateContent>
+          <mc:Choice Requires="wps">
+            <w:drawing>
+              <wp:anchor distT="0" distB="0" distL="114300" distR="114300" simplePos="0" relativeHeight="251692032" behindDoc="0" locked="0" layoutInCell="1" allowOverlap="1" wp14:anchorId="472695A9" wp14:editId="5B499022">
+                <wp:simplePos x="0" y="0"/>
+                <wp:positionH relativeFrom="column">
+                  <wp:posOffset>1500505</wp:posOffset>
+                </wp:positionH>
+                <wp:positionV relativeFrom="paragraph">
+                  <wp:posOffset>4800600</wp:posOffset>
+                </wp:positionV>
+                <wp:extent cx="2730500" cy="635"/>
+                <wp:effectExtent l="0" t="0" r="0" b="0"/>
+                <wp:wrapTopAndBottom/>
+                <wp:docPr id="24" name="Pole tekstowe 24"/>
+                <wp:cNvGraphicFramePr/>
+                <a:graphic xmlns:a="http://schemas.openxmlformats.org/drawingml/2006/main">
+                  <a:graphicData uri="http://schemas.microsoft.com/office/word/2010/wordprocessingShape">
+                    <wps:wsp>
+                      <wps:cNvSpPr txBox="1"/>
+                      <wps:spPr>
+                        <a:xfrm>
+                          <a:off x="0" y="0"/>
+                          <a:ext cx="2730500" cy="635"/>
+                        </a:xfrm>
+                        <a:prstGeom prst="rect">
+                          <a:avLst/>
+                        </a:prstGeom>
+                        <a:solidFill>
+                          <a:prstClr val="white"/>
+                        </a:solidFill>
+                        <a:ln>
+                          <a:noFill/>
+                        </a:ln>
+                        <a:effectLst/>
+                      </wps:spPr>
+                      <wps:txbx>
+                        <w:txbxContent>
+                          <w:p>
+                            <w:pPr>
+                              <w:pStyle w:val="Legenda"/>
+                              <w:jc w:val="center"/>
+                              <w:rPr>
+                                <w:noProof/>
+                                <w:lang w:val="en-US"/>
+                              </w:rPr>
+                            </w:pPr>
+                            <w:r>
+                              <w:rPr>
+                                <w:lang w:val="en-US"/>
+                              </w:rPr>
+                              <w:t xml:space="preserve">Image </w:t>
+                            </w:r>
+                            <w:r>
+                              <w:rPr>
+                                <w:lang w:val="en-US"/>
+                              </w:rPr>
+                              <w:t>11</w:t>
+                            </w:r>
+                            <w:r>
+                              <w:rPr>
+                                <w:noProof/>
+                                <w:lang w:val="en-US"/>
+                              </w:rPr>
+                              <w:t xml:space="preserve"> Grains selected for dual-phase generation</w:t>
+                            </w:r>
+                          </w:p>
+                        </w:txbxContent>
+                      </wps:txbx>
+                      <wps:bodyPr rot="0" spcFirstLastPara="0" vertOverflow="overflow" horzOverflow="overflow" vert="horz" wrap="square" lIns="0" tIns="0" rIns="0" bIns="0" numCol="1" spcCol="0" rtlCol="0" fromWordArt="0" anchor="t" anchorCtr="0" forceAA="0" compatLnSpc="1">
+                        <a:prstTxWarp prst="textNoShape">
+                          <a:avLst/>
+                        </a:prstTxWarp>
+                        <a:spAutoFit/>
+                      </wps:bodyPr>
+                    </wps:wsp>
+                  </a:graphicData>
+                </a:graphic>
+              </wp:anchor>
+            </w:drawing>
+          </mc:Choice>
+          <mc:Fallback>
+            <w:pict>
+              <v:shape w14:anchorId="472695A9" id="Pole tekstowe 24" o:spid="_x0000_s1035" type="#_x0000_t202" style="position:absolute;left:0;text-align:left;margin-left:118.15pt;margin-top:378pt;width:215pt;height:.05pt;z-index:251692032;visibility:visible;mso-wrap-style:square;mso-wrap-distance-left:9pt;mso-wrap-distance-top:0;mso-wrap-distance-right:9pt;mso-wrap-distance-bottom:0;mso-position-horizontal:absolute;mso-position-horizontal-relative:text;mso-position-vertical:absolute;mso-position-vertical-relative:text;v-text-anchor:top" o:gfxdata="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" stroked="f">
+                <v:textbox style="mso-fit-shape-to-text:t" inset="0,0,0,0">
+                  <w:txbxContent>
+                    <w:p>
+                      <w:pPr>
+                        <w:pStyle w:val="Legenda"/>
+                        <w:jc w:val="center"/>
+                        <w:rPr>
+                          <w:noProof/>
+                          <w:lang w:val="en-US"/>
+                        </w:rPr>
+                      </w:pPr>
+                      <w:r>
+                        <w:rPr>
+                          <w:lang w:val="en-US"/>
+                        </w:rPr>
+                        <w:t xml:space="preserve">Image </w:t>
+                      </w:r>
+                      <w:r>
+                        <w:rPr>
+                          <w:lang w:val="en-US"/>
+                        </w:rPr>
+                        <w:t>11</w:t>
+                      </w:r>
+                      <w:r>
+                        <w:rPr>
+                          <w:noProof/>
+                          <w:lang w:val="en-US"/>
+                        </w:rPr>
+                        <w:t xml:space="preserve"> Grains selected for dual-phase generation</w:t>
+                      </w:r>
+                    </w:p>
+                  </w:txbxContent>
+                </v:textbox>
+                <w10:wrap type="topAndBottom"/>
+              </v:shape>
+            </w:pict>
+          </mc:Fallback>
+        </mc:AlternateContent>
+      </w:r>
       <w:r>
         <w:rPr>
           <w:noProof/>
           <w:lang w:eastAsia="pl-PL"/>
         </w:rPr>
-        <w:lastRenderedPageBreak/>
         <w:drawing>
-          <wp:inline distT="0" distB="0" distL="0" distR="0" wp14:anchorId="23F32984" wp14:editId="3979F236">
-            <wp:extent cx="5731510" cy="3479165"/>
-            <wp:effectExtent l="0" t="0" r="2540" b="6985"/>
-            <wp:docPr id="10" name="Obraz 10"/>
-            <wp:cNvGraphicFramePr>
-              <a:graphicFrameLocks xmlns:a="http://schemas.openxmlformats.org/drawingml/2006/main" noChangeAspect="1"/>
-            </wp:cNvGraphicFramePr>
-            <a:graphic xmlns:a="http://schemas.openxmlformats.org/drawingml/2006/main">
-              <a:graphicData uri="http://schemas.openxmlformats.org/drawingml/2006/picture">
-                <pic:pic xmlns:pic="http://schemas.openxmlformats.org/drawingml/2006/picture">
-                  <pic:nvPicPr>
-                    <pic:cNvPr id="1" name=""/>
-                    <pic:cNvPicPr/>
-                  </pic:nvPicPr>
-                  <pic:blipFill>
-                    <a:blip r:embed="rId14"/>
-                    <a:stretch>
-                      <a:fillRect/>
-                    </a:stretch>
-                  </pic:blipFill>
-                  <pic:spPr>
-                    <a:xfrm>
-                      <a:off x="0" y="0"/>
-                      <a:ext cx="5731510" cy="3479165"/>
-                    </a:xfrm>
-                    <a:prstGeom prst="rect">
-                      <a:avLst/>
-                    </a:prstGeom>
-                  </pic:spPr>
-                </pic:pic>
-              </a:graphicData>
-            </a:graphic>
-          </wp:inline>
-        </w:drawing>
-      </w:r>
-    </w:p>
-    <w:p>
-      <w:pPr>
-        <w:tabs>
-          <w:tab w:val="left" w:pos="3093"/>
-        </w:tabs>
-        <w:jc w:val="both"/>
-        <w:rPr>
-          <w:lang w:val="en-GB"/>
-        </w:rPr>
-      </w:pPr>
-      <w:r>
-        <w:rPr>
-          <w:lang w:val="en-GB"/>
-        </w:rPr>
-        <w:t xml:space="preserve">After pressing “Dual Phase” button all grains that were not selected are removed from microstructure and selected grains change colour to magenta. From now on those grains will not take part in </w:t>
-      </w:r>
-      <w:r>
-        <w:rPr>
-          <w:lang w:val="en-GB"/>
-        </w:rPr>
-        <w:t>grains growth. New nucleons can be generated and microstructure can be regenerated.</w:t>
-      </w:r>
-    </w:p>
-    <w:p>
-      <w:pPr>
-        <w:tabs>
-          <w:tab w:val="left" w:pos="3093"/>
-        </w:tabs>
-        <w:jc w:val="both"/>
-        <w:rPr>
-          <w:lang w:val="en-GB"/>
-        </w:rPr>
-      </w:pPr>
-      <w:r>
-        <w:rPr>
-          <w:noProof/>
-          <w:lang w:eastAsia="pl-PL"/>
-        </w:rPr>
-        <w:drawing>
-          <wp:inline distT="0" distB="0" distL="0" distR="0" wp14:anchorId="7B8AA181" wp14:editId="491EF11D">
-            <wp:extent cx="5731510" cy="3482975"/>
-            <wp:effectExtent l="0" t="0" r="2540" b="3175"/>
+          <wp:anchor distT="0" distB="0" distL="114300" distR="114300" simplePos="0" relativeHeight="251689984" behindDoc="0" locked="0" layoutInCell="1" allowOverlap="1" wp14:anchorId="5CA49319" wp14:editId="5C1F0D5F">
+            <wp:simplePos x="0" y="0"/>
+            <wp:positionH relativeFrom="margin">
+              <wp:align>center</wp:align>
+            </wp:positionH>
+            <wp:positionV relativeFrom="paragraph">
+              <wp:posOffset>2006600</wp:posOffset>
+            </wp:positionV>
+            <wp:extent cx="2730500" cy="2736850"/>
+            <wp:effectExtent l="0" t="0" r="0" b="6350"/>
+            <wp:wrapTopAndBottom/>
             <wp:docPr id="11" name="Obraz 11"/>
             <wp:cNvGraphicFramePr>
               <a:graphicFrameLocks xmlns:a="http://schemas.openxmlformats.org/drawingml/2006/main" noChangeAspect="1"/>
@@ -1059,26 +2428,81 @@
                     <pic:cNvPr id="1" name=""/>
                     <pic:cNvPicPr/>
                   </pic:nvPicPr>
-                  <pic:blipFill>
-                    <a:blip r:embed="rId15"/>
-                    <a:stretch>
-                      <a:fillRect/>
-                    </a:stretch>
+                  <pic:blipFill rotWithShape="1">
+                    <a:blip r:embed="rId15">
+                      <a:extLst>
+                        <a:ext uri="{28A0092B-C50C-407E-A947-70E740481C1C}">
+                          <a14:useLocalDpi xmlns:a14="http://schemas.microsoft.com/office/drawing/2010/main" val="0"/>
+                        </a:ext>
+                      </a:extLst>
+                    </a:blip>
+                    <a:srcRect l="1550" t="17138" r="50810" b="4284"/>
+                    <a:stretch/>
                   </pic:blipFill>
-                  <pic:spPr>
+                  <pic:spPr bwMode="auto">
                     <a:xfrm>
                       <a:off x="0" y="0"/>
-                      <a:ext cx="5731510" cy="3482975"/>
+                      <a:ext cx="2730500" cy="2736850"/>
                     </a:xfrm>
                     <a:prstGeom prst="rect">
                       <a:avLst/>
                     </a:prstGeom>
+                    <a:ln>
+                      <a:noFill/>
+                    </a:ln>
+                    <a:extLst>
+                      <a:ext uri="{53640926-AAD7-44D8-BBD7-CCE9431645EC}">
+                        <a14:shadowObscured xmlns:a14="http://schemas.microsoft.com/office/drawing/2010/main"/>
+                      </a:ext>
+                    </a:extLst>
                   </pic:spPr>
                 </pic:pic>
               </a:graphicData>
             </a:graphic>
-          </wp:inline>
+            <wp14:sizeRelH relativeFrom="page">
+              <wp14:pctWidth>0</wp14:pctWidth>
+            </wp14:sizeRelH>
+            <wp14:sizeRelV relativeFrom="page">
+              <wp14:pctHeight>0</wp14:pctHeight>
+            </wp14:sizeRelV>
+          </wp:anchor>
         </w:drawing>
+      </w:r>
+      <w:r>
+        <w:rPr>
+          <w:lang w:val="en-GB"/>
+        </w:rPr>
+        <w:t>After pressing “Dual Phase” button all grains that were not selected are removed from microstructure and selected grains change colour to magenta</w:t>
+      </w:r>
+      <w:r>
+        <w:rPr>
+          <w:lang w:val="en-GB"/>
+        </w:rPr>
+        <w:t xml:space="preserve"> (shown on Image 11)</w:t>
+      </w:r>
+      <w:r>
+        <w:rPr>
+          <w:lang w:val="en-GB"/>
+        </w:rPr>
+        <w:t xml:space="preserve">. From now on those grains will not take part in </w:t>
+      </w:r>
+      <w:r>
+        <w:rPr>
+          <w:lang w:val="en-GB"/>
+        </w:rPr>
+        <w:t>grains growth. New nucleons can be generated and microstructure can be regenerated</w:t>
+      </w:r>
+      <w:r>
+        <w:rPr>
+          <w:lang w:val="en-GB"/>
+        </w:rPr>
+        <w:t xml:space="preserve"> like on Image 12</w:t>
+      </w:r>
+      <w:r>
+        <w:rPr>
+          <w:lang w:val="en-GB"/>
+        </w:rPr>
+        <w:t>.</w:t>
       </w:r>
     </w:p>
     <w:p>
@@ -1088,19 +2512,160 @@
         </w:tabs>
         <w:jc w:val="both"/>
         <w:rPr>
-          <w:lang w:val="en-GB"/>
-        </w:rPr>
-      </w:pPr>
-      <w:r>
-        <w:rPr>
           <w:noProof/>
           <w:lang w:eastAsia="pl-PL"/>
         </w:rPr>
+      </w:pPr>
+    </w:p>
+    <w:p>
+      <w:pPr>
+        <w:tabs>
+          <w:tab w:val="left" w:pos="3093"/>
+        </w:tabs>
+        <w:jc w:val="both"/>
+        <w:rPr>
+          <w:lang w:val="en-GB"/>
+        </w:rPr>
+      </w:pPr>
+      <w:r>
+        <w:rPr>
+          <w:noProof/>
+        </w:rPr>
         <w:lastRenderedPageBreak/>
+        <mc:AlternateContent>
+          <mc:Choice Requires="wps">
+            <w:drawing>
+              <wp:anchor distT="0" distB="0" distL="114300" distR="114300" simplePos="0" relativeHeight="251695104" behindDoc="0" locked="0" layoutInCell="1" allowOverlap="1" wp14:anchorId="2F97A8D0" wp14:editId="177192DF">
+                <wp:simplePos x="0" y="0"/>
+                <wp:positionH relativeFrom="column">
+                  <wp:posOffset>1513205</wp:posOffset>
+                </wp:positionH>
+                <wp:positionV relativeFrom="paragraph">
+                  <wp:posOffset>2755900</wp:posOffset>
+                </wp:positionV>
+                <wp:extent cx="2698750" cy="635"/>
+                <wp:effectExtent l="0" t="0" r="0" b="0"/>
+                <wp:wrapTopAndBottom/>
+                <wp:docPr id="25" name="Pole tekstowe 25"/>
+                <wp:cNvGraphicFramePr/>
+                <a:graphic xmlns:a="http://schemas.openxmlformats.org/drawingml/2006/main">
+                  <a:graphicData uri="http://schemas.microsoft.com/office/word/2010/wordprocessingShape">
+                    <wps:wsp>
+                      <wps:cNvSpPr txBox="1"/>
+                      <wps:spPr>
+                        <a:xfrm>
+                          <a:off x="0" y="0"/>
+                          <a:ext cx="2698750" cy="635"/>
+                        </a:xfrm>
+                        <a:prstGeom prst="rect">
+                          <a:avLst/>
+                        </a:prstGeom>
+                        <a:solidFill>
+                          <a:prstClr val="white"/>
+                        </a:solidFill>
+                        <a:ln>
+                          <a:noFill/>
+                        </a:ln>
+                        <a:effectLst/>
+                      </wps:spPr>
+                      <wps:txbx>
+                        <w:txbxContent>
+                          <w:p>
+                            <w:pPr>
+                              <w:pStyle w:val="Legenda"/>
+                              <w:jc w:val="center"/>
+                              <w:rPr>
+                                <w:noProof/>
+                              </w:rPr>
+                            </w:pPr>
+                            <w:r>
+                              <w:t xml:space="preserve">Image </w:t>
+                            </w:r>
+                            <w:fldSimple w:instr=" SEQ Image \* ARABIC ">
+                              <w:r>
+                                <w:rPr>
+                                  <w:noProof/>
+                                </w:rPr>
+                                <w:t>6</w:t>
+                              </w:r>
+                            </w:fldSimple>
+                            <w:r>
+                              <w:rPr>
+                                <w:noProof/>
+                              </w:rPr>
+                              <w:t xml:space="preserve"> Dual-phase microstructure</w:t>
+                            </w:r>
+                          </w:p>
+                        </w:txbxContent>
+                      </wps:txbx>
+                      <wps:bodyPr rot="0" spcFirstLastPara="0" vertOverflow="overflow" horzOverflow="overflow" vert="horz" wrap="square" lIns="0" tIns="0" rIns="0" bIns="0" numCol="1" spcCol="0" rtlCol="0" fromWordArt="0" anchor="t" anchorCtr="0" forceAA="0" compatLnSpc="1">
+                        <a:prstTxWarp prst="textNoShape">
+                          <a:avLst/>
+                        </a:prstTxWarp>
+                        <a:spAutoFit/>
+                      </wps:bodyPr>
+                    </wps:wsp>
+                  </a:graphicData>
+                </a:graphic>
+              </wp:anchor>
+            </w:drawing>
+          </mc:Choice>
+          <mc:Fallback>
+            <w:pict>
+              <v:shape w14:anchorId="2F97A8D0" id="Pole tekstowe 25" o:spid="_x0000_s1036" type="#_x0000_t202" style="position:absolute;left:0;text-align:left;margin-left:119.15pt;margin-top:217pt;width:212.5pt;height:.05pt;z-index:251695104;visibility:visible;mso-wrap-style:square;mso-wrap-distance-left:9pt;mso-wrap-distance-top:0;mso-wrap-distance-right:9pt;mso-wrap-distance-bottom:0;mso-position-horizontal:absolute;mso-position-horizontal-relative:text;mso-position-vertical:absolute;mso-position-vertical-relative:text;v-text-anchor:top" o:gfxdata="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" stroked="f">
+                <v:textbox style="mso-fit-shape-to-text:t" inset="0,0,0,0">
+                  <w:txbxContent>
+                    <w:p>
+                      <w:pPr>
+                        <w:pStyle w:val="Legenda"/>
+                        <w:jc w:val="center"/>
+                        <w:rPr>
+                          <w:noProof/>
+                        </w:rPr>
+                      </w:pPr>
+                      <w:r>
+                        <w:t xml:space="preserve">Image </w:t>
+                      </w:r>
+                      <w:fldSimple w:instr=" SEQ Image \* ARABIC ">
+                        <w:r>
+                          <w:rPr>
+                            <w:noProof/>
+                          </w:rPr>
+                          <w:t>6</w:t>
+                        </w:r>
+                      </w:fldSimple>
+                      <w:r>
+                        <w:rPr>
+                          <w:noProof/>
+                        </w:rPr>
+                        <w:t xml:space="preserve"> Dual-phase microstructure</w:t>
+                      </w:r>
+                    </w:p>
+                  </w:txbxContent>
+                </v:textbox>
+                <w10:wrap type="topAndBottom"/>
+              </v:shape>
+            </w:pict>
+          </mc:Fallback>
+        </mc:AlternateContent>
+      </w:r>
+      <w:r>
+        <w:rPr>
+          <w:noProof/>
+          <w:lang w:eastAsia="pl-PL"/>
+        </w:rPr>
         <w:drawing>
-          <wp:inline distT="0" distB="0" distL="0" distR="0" wp14:anchorId="41A78ED4" wp14:editId="0F9A39DA">
-            <wp:extent cx="5731510" cy="3493135"/>
-            <wp:effectExtent l="0" t="0" r="2540" b="0"/>
+          <wp:anchor distT="0" distB="0" distL="114300" distR="114300" simplePos="0" relativeHeight="251693056" behindDoc="0" locked="0" layoutInCell="1" allowOverlap="1" wp14:anchorId="4931B387" wp14:editId="76C464DB">
+            <wp:simplePos x="0" y="0"/>
+            <wp:positionH relativeFrom="margin">
+              <wp:align>center</wp:align>
+            </wp:positionH>
+            <wp:positionV relativeFrom="paragraph">
+              <wp:posOffset>0</wp:posOffset>
+            </wp:positionV>
+            <wp:extent cx="2698750" cy="2698750"/>
+            <wp:effectExtent l="0" t="0" r="6350" b="6350"/>
+            <wp:wrapTopAndBottom/>
             <wp:docPr id="12" name="Obraz 12"/>
             <wp:cNvGraphicFramePr>
               <a:graphicFrameLocks xmlns:a="http://schemas.openxmlformats.org/drawingml/2006/main" noChangeAspect="1"/>
@@ -1112,49 +2677,46 @@
                     <pic:cNvPr id="1" name=""/>
                     <pic:cNvPicPr/>
                   </pic:nvPicPr>
-                  <pic:blipFill>
-                    <a:blip r:embed="rId16"/>
-                    <a:stretch>
-                      <a:fillRect/>
-                    </a:stretch>
+                  <pic:blipFill rotWithShape="1">
+                    <a:blip r:embed="rId16">
+                      <a:extLst>
+                        <a:ext uri="{28A0092B-C50C-407E-A947-70E740481C1C}">
+                          <a14:useLocalDpi xmlns:a14="http://schemas.microsoft.com/office/drawing/2010/main" val="0"/>
+                        </a:ext>
+                      </a:extLst>
+                    </a:blip>
+                    <a:srcRect l="1994" t="17269" r="50920" b="5472"/>
+                    <a:stretch/>
                   </pic:blipFill>
-                  <pic:spPr>
+                  <pic:spPr bwMode="auto">
                     <a:xfrm>
                       <a:off x="0" y="0"/>
-                      <a:ext cx="5731510" cy="3493135"/>
+                      <a:ext cx="2698750" cy="2698750"/>
                     </a:xfrm>
                     <a:prstGeom prst="rect">
                       <a:avLst/>
                     </a:prstGeom>
+                    <a:ln>
+                      <a:noFill/>
+                    </a:ln>
+                    <a:extLst>
+                      <a:ext uri="{53640926-AAD7-44D8-BBD7-CCE9431645EC}">
+                        <a14:shadowObscured xmlns:a14="http://schemas.microsoft.com/office/drawing/2010/main"/>
+                      </a:ext>
+                    </a:extLst>
                   </pic:spPr>
                 </pic:pic>
               </a:graphicData>
             </a:graphic>
-          </wp:inline>
+            <wp14:sizeRelH relativeFrom="page">
+              <wp14:pctWidth>0</wp14:pctWidth>
+            </wp14:sizeRelH>
+            <wp14:sizeRelV relativeFrom="page">
+              <wp14:pctHeight>0</wp14:pctHeight>
+            </wp14:sizeRelV>
+          </wp:anchor>
         </w:drawing>
       </w:r>
-    </w:p>
-    <w:p>
-      <w:pPr>
-        <w:tabs>
-          <w:tab w:val="left" w:pos="3093"/>
-        </w:tabs>
-        <w:jc w:val="both"/>
-        <w:rPr>
-          <w:lang w:val="en-GB"/>
-        </w:rPr>
-      </w:pPr>
-    </w:p>
-    <w:p>
-      <w:pPr>
-        <w:tabs>
-          <w:tab w:val="left" w:pos="3093"/>
-        </w:tabs>
-        <w:jc w:val="both"/>
-        <w:rPr>
-          <w:lang w:val="en-GB"/>
-        </w:rPr>
-      </w:pPr>
       <w:r>
         <w:rPr>
           <w:lang w:val="en-GB"/>
@@ -1669,15 +3231,7 @@
         <w:rPr>
           <w:lang w:val="en-GB"/>
         </w:rPr>
-        <w:t>Although created program has limited application, it can be used to create microstructures resembling the real ones. It requires a lot of manipulations with parameters and also a lot o</w:t>
-      </w:r>
-      <w:bookmarkStart w:id="0" w:name="_GoBack"/>
-      <w:bookmarkEnd w:id="0"/>
-      <w:r>
-        <w:rPr>
-          <w:lang w:val="en-GB"/>
-        </w:rPr>
-        <w:t>f patience because of the trial/error approach. Some elements in the project could certainly be improved. Inclusions in their current form have very limited appliance because of their regular shapes and orientation. They would look much more realistic, if there were a possibility to add some imperfections to them, or at least elliptic shape. Von Neumann transition rule used in the most basic grain growth algorithm did not give good results in comparison with real microstructures, but Moore transition rule with adequate probability can create grains with quite realistic shapes although the grains’ boundaries are jagged and inadequate. Larger number of transition rules would improve this project possibilities too. It would make possible to create the grains with more smooth, yet natural-looking edges.</w:t>
+        <w:t>Although created program has limited application, it can be used to create microstructures resembling the real ones. It requires a lot of manipulations with parameters and also a lot of patience because of the trial/error approach. Some elements in the project could certainly be improved. Inclusions in their current form have very limited appliance because of their regular shapes and orientation. They would look much more realistic, if there were a possibility to add some imperfections to them, or at least elliptic shape. Von Neumann transition rule used in the most basic grain growth algorithm did not give good results in comparison with real microstructures, but Moore transition rule with adequate probability can create grains with quite realistic shapes although the grains’ boundaries are jagged and inadequate. Larger number of transition rules would improve this project possibilities too. It would make possible to create the grains with more smooth, yet natural-looking edges.</w:t>
       </w:r>
     </w:p>
     <w:sectPr>
@@ -2230,6 +3784,25 @@
       <w:u w:val="single"/>
     </w:rPr>
   </w:style>
+  <w:style w:type="paragraph" w:styleId="Legenda">
+    <w:name w:val="caption"/>
+    <w:basedOn w:val="Normalny"/>
+    <w:next w:val="Normalny"/>
+    <w:uiPriority w:val="35"/>
+    <w:unhideWhenUsed/>
+    <w:qFormat/>
+    <w:rsid w:val="00C50142"/>
+    <w:pPr>
+      <w:spacing w:after="200" w:line="240" w:lineRule="auto"/>
+    </w:pPr>
+    <w:rPr>
+      <w:i/>
+      <w:iCs/>
+      <w:color w:val="44546A" w:themeColor="text2"/>
+      <w:sz w:val="18"/>
+      <w:szCs w:val="18"/>
+    </w:rPr>
+  </w:style>
 </w:styles>
 </file>
 

</xml_diff>